<commit_message>
Update Introducción a las tecnologías web.docx
</commit_message>
<xml_diff>
--- a/Introducción a las tecnologías web.docx
+++ b/Introducción a las tecnologías web.docx
@@ -417,25 +417,7 @@
           <w:sz w:val="24"/>
           <w:szCs w:val="24"/>
         </w:rPr>
-        <w:t xml:space="preserve">: </w:t>
-      </w:r>
-      <w:proofErr w:type="spellStart"/>
-      <w:r>
-        <w:rPr>
-          <w:rFonts w:ascii="Times New Roman" w:hAnsi="Times New Roman" w:cs="Times New Roman"/>
-          <w:sz w:val="24"/>
-          <w:szCs w:val="24"/>
-        </w:rPr>
-        <w:t>Bruselario</w:t>
-      </w:r>
-      <w:proofErr w:type="spellEnd"/>
-      <w:r>
-        <w:rPr>
-          <w:rFonts w:ascii="Times New Roman" w:hAnsi="Times New Roman" w:cs="Times New Roman"/>
-          <w:sz w:val="24"/>
-          <w:szCs w:val="24"/>
-        </w:rPr>
-        <w:t xml:space="preserve"> Sebastián</w:t>
+        <w:t>: Bruselario Sebastián</w:t>
       </w:r>
       <w:r>
         <w:rPr>
@@ -725,97 +707,7 @@
           <w:sz w:val="24"/>
           <w:szCs w:val="24"/>
         </w:rPr>
-        <w:t xml:space="preserve">En 1972 ARPANET se presentó en la </w:t>
-      </w:r>
-      <w:proofErr w:type="spellStart"/>
-      <w:r>
-        <w:rPr>
-          <w:rFonts w:ascii="Times New Roman" w:hAnsi="Times New Roman" w:cs="Times New Roman"/>
-          <w:sz w:val="24"/>
-          <w:szCs w:val="24"/>
-        </w:rPr>
-        <w:t>First</w:t>
-      </w:r>
-      <w:proofErr w:type="spellEnd"/>
-      <w:r>
-        <w:rPr>
-          <w:rFonts w:ascii="Times New Roman" w:hAnsi="Times New Roman" w:cs="Times New Roman"/>
-          <w:sz w:val="24"/>
-          <w:szCs w:val="24"/>
-        </w:rPr>
-        <w:t xml:space="preserve"> International </w:t>
-      </w:r>
-      <w:proofErr w:type="spellStart"/>
-      <w:r>
-        <w:rPr>
-          <w:rFonts w:ascii="Times New Roman" w:hAnsi="Times New Roman" w:cs="Times New Roman"/>
-          <w:sz w:val="24"/>
-          <w:szCs w:val="24"/>
-        </w:rPr>
-        <w:t>Conference</w:t>
-      </w:r>
-      <w:proofErr w:type="spellEnd"/>
-      <w:r>
-        <w:rPr>
-          <w:rFonts w:ascii="Times New Roman" w:hAnsi="Times New Roman" w:cs="Times New Roman"/>
-          <w:sz w:val="24"/>
-          <w:szCs w:val="24"/>
-        </w:rPr>
-        <w:t xml:space="preserve"> </w:t>
-      </w:r>
-      <w:proofErr w:type="spellStart"/>
-      <w:r>
-        <w:rPr>
-          <w:rFonts w:ascii="Times New Roman" w:hAnsi="Times New Roman" w:cs="Times New Roman"/>
-          <w:sz w:val="24"/>
-          <w:szCs w:val="24"/>
-        </w:rPr>
-        <w:t>on</w:t>
-      </w:r>
-      <w:proofErr w:type="spellEnd"/>
-      <w:r>
-        <w:rPr>
-          <w:rFonts w:ascii="Times New Roman" w:hAnsi="Times New Roman" w:cs="Times New Roman"/>
-          <w:sz w:val="24"/>
-          <w:szCs w:val="24"/>
-        </w:rPr>
-        <w:t xml:space="preserve"> </w:t>
-      </w:r>
-      <w:proofErr w:type="spellStart"/>
-      <w:r>
-        <w:rPr>
-          <w:rFonts w:ascii="Times New Roman" w:hAnsi="Times New Roman" w:cs="Times New Roman"/>
-          <w:sz w:val="24"/>
-          <w:szCs w:val="24"/>
-        </w:rPr>
-        <w:t>Computers</w:t>
-      </w:r>
-      <w:proofErr w:type="spellEnd"/>
-      <w:r>
-        <w:rPr>
-          <w:rFonts w:ascii="Times New Roman" w:hAnsi="Times New Roman" w:cs="Times New Roman"/>
-          <w:sz w:val="24"/>
-          <w:szCs w:val="24"/>
-        </w:rPr>
-        <w:t xml:space="preserve"> and </w:t>
-      </w:r>
-      <w:proofErr w:type="spellStart"/>
-      <w:r>
-        <w:rPr>
-          <w:rFonts w:ascii="Times New Roman" w:hAnsi="Times New Roman" w:cs="Times New Roman"/>
-          <w:sz w:val="24"/>
-          <w:szCs w:val="24"/>
-        </w:rPr>
-        <w:t>Communication</w:t>
-      </w:r>
-      <w:proofErr w:type="spellEnd"/>
-      <w:r>
-        <w:rPr>
-          <w:rFonts w:ascii="Times New Roman" w:hAnsi="Times New Roman" w:cs="Times New Roman"/>
-          <w:sz w:val="24"/>
-          <w:szCs w:val="24"/>
-        </w:rPr>
-        <w:t xml:space="preserve"> en Washington DC. Los científicos de ARPANET demostraron que el sistema era operativo creando una red de 40 puntos conectados en diferentes localizaciones. Esto estimuló la búsqueda en este campo y se crearon otras redes.</w:t>
+        <w:t>En 1972 ARPANET se presentó en la First International Conference on Computers and Communication en Washington DC. Los científicos de ARPANET demostraron que el sistema era operativo creando una red de 40 puntos conectados en diferentes localizaciones. Esto estimuló la búsqueda en este campo y se crearon otras redes.</w:t>
       </w:r>
       <w:r>
         <w:rPr>
@@ -845,23 +737,13 @@
           <w:szCs w:val="24"/>
         </w:rPr>
       </w:pPr>
-      <w:proofErr w:type="spellStart"/>
-      <w:r>
-        <w:rPr>
-          <w:rFonts w:ascii="Times New Roman" w:hAnsi="Times New Roman" w:cs="Times New Roman"/>
-          <w:sz w:val="24"/>
-          <w:szCs w:val="24"/>
-        </w:rPr>
-        <w:t>Telenet</w:t>
-      </w:r>
-      <w:proofErr w:type="spellEnd"/>
-      <w:r>
-        <w:rPr>
-          <w:rFonts w:ascii="Times New Roman" w:hAnsi="Times New Roman" w:cs="Times New Roman"/>
-          <w:sz w:val="24"/>
-          <w:szCs w:val="24"/>
-        </w:rPr>
-        <w:t xml:space="preserve"> (1974): Versión comercial de ARPANET.</w:t>
+      <w:r>
+        <w:rPr>
+          <w:rFonts w:ascii="Times New Roman" w:hAnsi="Times New Roman" w:cs="Times New Roman"/>
+          <w:sz w:val="24"/>
+          <w:szCs w:val="24"/>
+        </w:rPr>
+        <w:t>Telenet (1974): Versión comercial de ARPANET.</w:t>
       </w:r>
     </w:p>
     <w:p>
@@ -882,23 +764,13 @@
           <w:szCs w:val="24"/>
         </w:rPr>
       </w:pPr>
-      <w:proofErr w:type="spellStart"/>
-      <w:r>
-        <w:rPr>
-          <w:rFonts w:ascii="Times New Roman" w:hAnsi="Times New Roman" w:cs="Times New Roman"/>
-          <w:sz w:val="24"/>
-          <w:szCs w:val="24"/>
-        </w:rPr>
-        <w:t>Usenet</w:t>
-      </w:r>
-      <w:proofErr w:type="spellEnd"/>
-      <w:r>
-        <w:rPr>
-          <w:rFonts w:ascii="Times New Roman" w:hAnsi="Times New Roman" w:cs="Times New Roman"/>
-          <w:sz w:val="24"/>
-          <w:szCs w:val="24"/>
-        </w:rPr>
-        <w:t xml:space="preserve"> (1979): Sistema abierto centrado en el e-mail y que aun funciona.</w:t>
+      <w:r>
+        <w:rPr>
+          <w:rFonts w:ascii="Times New Roman" w:hAnsi="Times New Roman" w:cs="Times New Roman"/>
+          <w:sz w:val="24"/>
+          <w:szCs w:val="24"/>
+        </w:rPr>
+        <w:t>Usenet (1979): Sistema abierto centrado en el e-mail y que aun funciona.</w:t>
       </w:r>
     </w:p>
     <w:p>
@@ -919,23 +791,13 @@
           <w:szCs w:val="24"/>
         </w:rPr>
       </w:pPr>
-      <w:proofErr w:type="spellStart"/>
-      <w:r>
-        <w:rPr>
-          <w:rFonts w:ascii="Times New Roman" w:hAnsi="Times New Roman" w:cs="Times New Roman"/>
-          <w:sz w:val="24"/>
-          <w:szCs w:val="24"/>
-        </w:rPr>
-        <w:t>Bitnet</w:t>
-      </w:r>
-      <w:proofErr w:type="spellEnd"/>
-      <w:r>
-        <w:rPr>
-          <w:rFonts w:ascii="Times New Roman" w:hAnsi="Times New Roman" w:cs="Times New Roman"/>
-          <w:sz w:val="24"/>
-          <w:szCs w:val="24"/>
-        </w:rPr>
-        <w:t xml:space="preserve"> (1981): Unía las universidades americanas usando sistemas IBM.</w:t>
+      <w:r>
+        <w:rPr>
+          <w:rFonts w:ascii="Times New Roman" w:hAnsi="Times New Roman" w:cs="Times New Roman"/>
+          <w:sz w:val="24"/>
+          <w:szCs w:val="24"/>
+        </w:rPr>
+        <w:t>Bitnet (1981): Unía las universidades americanas usando sistemas IBM.</w:t>
       </w:r>
     </w:p>
     <w:p>
@@ -956,23 +818,13 @@
           <w:szCs w:val="24"/>
         </w:rPr>
       </w:pPr>
-      <w:proofErr w:type="spellStart"/>
-      <w:r>
-        <w:rPr>
-          <w:rFonts w:ascii="Times New Roman" w:hAnsi="Times New Roman" w:cs="Times New Roman"/>
-          <w:sz w:val="24"/>
-          <w:szCs w:val="24"/>
-        </w:rPr>
-        <w:t>Eunet</w:t>
-      </w:r>
-      <w:proofErr w:type="spellEnd"/>
-      <w:r>
-        <w:rPr>
-          <w:rFonts w:ascii="Times New Roman" w:hAnsi="Times New Roman" w:cs="Times New Roman"/>
-          <w:sz w:val="24"/>
-          <w:szCs w:val="24"/>
-        </w:rPr>
-        <w:t xml:space="preserve"> (1982): Unía Reino Unido, Escandinavia y Holanda.</w:t>
+      <w:r>
+        <w:rPr>
+          <w:rFonts w:ascii="Times New Roman" w:hAnsi="Times New Roman" w:cs="Times New Roman"/>
+          <w:sz w:val="24"/>
+          <w:szCs w:val="24"/>
+        </w:rPr>
+        <w:t>Eunet (1982): Unía Reino Unido, Escandinavia y Holanda.</w:t>
       </w:r>
     </w:p>
     <w:p>
@@ -1271,43 +1123,21 @@
         </w:rPr>
         <w:t>, </w:t>
       </w:r>
-      <w:proofErr w:type="spellStart"/>
-      <w:r>
-        <w:fldChar w:fldCharType="begin"/>
-      </w:r>
-      <w:r>
-        <w:instrText>HYPERLINK "https://www.paessler.com/es/router_monitoring"</w:instrText>
-      </w:r>
-      <w:r>
-        <w:fldChar w:fldCharType="separate"/>
-      </w:r>
-      <w:r>
-        <w:rPr>
-          <w:rStyle w:val="Hipervnculo"/>
-          <w:rFonts w:ascii="Times New Roman" w:hAnsi="Times New Roman" w:cs="Times New Roman"/>
-          <w:i/>
-          <w:iCs/>
-          <w:color w:val="auto"/>
-          <w:sz w:val="24"/>
-          <w:szCs w:val="24"/>
-          <w:u w:val="none"/>
-        </w:rPr>
-        <w:t>routers</w:t>
-      </w:r>
-      <w:proofErr w:type="spellEnd"/>
-      <w:r>
-        <w:rPr>
-          <w:rStyle w:val="Hipervnculo"/>
-          <w:rFonts w:ascii="Times New Roman" w:hAnsi="Times New Roman" w:cs="Times New Roman"/>
-          <w:i/>
-          <w:iCs/>
-          <w:color w:val="auto"/>
-          <w:sz w:val="24"/>
-          <w:szCs w:val="24"/>
-          <w:u w:val="none"/>
-        </w:rPr>
-        <w:fldChar w:fldCharType="end"/>
-      </w:r>
+      <w:hyperlink r:id="rId9" w:history="1">
+        <w:r>
+          <w:rPr>
+            <w:rStyle w:val="Hipervnculo"/>
+            <w:rFonts w:ascii="Times New Roman" w:hAnsi="Times New Roman" w:cs="Times New Roman"/>
+            <w:i/>
+            <w:iCs/>
+            <w:color w:val="auto"/>
+            <w:sz w:val="24"/>
+            <w:szCs w:val="24"/>
+            <w:u w:val="none"/>
+          </w:rPr>
+          <w:t>routers</w:t>
+        </w:r>
+      </w:hyperlink>
       <w:r>
         <w:rPr>
           <w:rFonts w:ascii="Times New Roman" w:hAnsi="Times New Roman" w:cs="Times New Roman"/>
@@ -1476,59 +1306,13 @@
         </w:rPr>
         <w:t xml:space="preserve">El HTML </w:t>
       </w:r>
-      <w:proofErr w:type="spellStart"/>
-      <w:r>
-        <w:rPr>
-          <w:rFonts w:ascii="Times New Roman" w:hAnsi="Times New Roman" w:cs="Times New Roman"/>
-          <w:sz w:val="24"/>
-          <w:szCs w:val="24"/>
-        </w:rPr>
-        <w:t>Hypertext</w:t>
-      </w:r>
-      <w:proofErr w:type="spellEnd"/>
-      <w:r>
-        <w:rPr>
-          <w:rFonts w:ascii="Times New Roman" w:hAnsi="Times New Roman" w:cs="Times New Roman"/>
-          <w:sz w:val="24"/>
-          <w:szCs w:val="24"/>
-        </w:rPr>
-        <w:t xml:space="preserve"> </w:t>
-      </w:r>
-      <w:proofErr w:type="spellStart"/>
-      <w:r>
-        <w:rPr>
-          <w:rFonts w:ascii="Times New Roman" w:hAnsi="Times New Roman" w:cs="Times New Roman"/>
-          <w:sz w:val="24"/>
-          <w:szCs w:val="24"/>
-        </w:rPr>
-        <w:t>Markup</w:t>
-      </w:r>
-      <w:proofErr w:type="spellEnd"/>
-      <w:r>
-        <w:rPr>
-          <w:rFonts w:ascii="Times New Roman" w:hAnsi="Times New Roman" w:cs="Times New Roman"/>
-          <w:sz w:val="24"/>
-          <w:szCs w:val="24"/>
-        </w:rPr>
-        <w:t xml:space="preserve"> </w:t>
-      </w:r>
-      <w:proofErr w:type="spellStart"/>
-      <w:r>
-        <w:rPr>
-          <w:rFonts w:ascii="Times New Roman" w:hAnsi="Times New Roman" w:cs="Times New Roman"/>
-          <w:sz w:val="24"/>
-          <w:szCs w:val="24"/>
-        </w:rPr>
-        <w:t>Language</w:t>
-      </w:r>
-      <w:proofErr w:type="spellEnd"/>
-      <w:r>
-        <w:rPr>
-          <w:rFonts w:ascii="Times New Roman" w:hAnsi="Times New Roman" w:cs="Times New Roman"/>
-          <w:sz w:val="24"/>
-          <w:szCs w:val="24"/>
-        </w:rPr>
-        <w:t xml:space="preserve">, que se traduce como lenguaje de marcación de hipertexto, </w:t>
+      <w:r>
+        <w:rPr>
+          <w:rFonts w:ascii="Times New Roman" w:hAnsi="Times New Roman" w:cs="Times New Roman"/>
+          <w:sz w:val="24"/>
+          <w:szCs w:val="24"/>
+        </w:rPr>
+        <w:t xml:space="preserve">Hypertext Markup Language, que se traduce como lenguaje de marcación de hipertexto, </w:t>
       </w:r>
       <w:r>
         <w:rPr>
@@ -1572,52 +1356,14 @@
         </w:rPr>
         <w:t xml:space="preserve">, </w:t>
       </w:r>
-      <w:proofErr w:type="spellStart"/>
-      <w:r>
-        <w:rPr>
-          <w:rFonts w:ascii="Times New Roman" w:hAnsi="Times New Roman" w:cs="Times New Roman"/>
-          <w:sz w:val="24"/>
-          <w:szCs w:val="24"/>
-        </w:rPr>
-        <w:t>Uniform</w:t>
-      </w:r>
-      <w:proofErr w:type="spellEnd"/>
-      <w:r>
-        <w:rPr>
-          <w:rFonts w:ascii="Times New Roman" w:hAnsi="Times New Roman" w:cs="Times New Roman"/>
-          <w:sz w:val="24"/>
-          <w:szCs w:val="24"/>
-        </w:rPr>
-        <w:t xml:space="preserve"> </w:t>
-      </w:r>
-      <w:proofErr w:type="spellStart"/>
-      <w:r>
-        <w:rPr>
-          <w:rFonts w:ascii="Times New Roman" w:hAnsi="Times New Roman" w:cs="Times New Roman"/>
-          <w:sz w:val="24"/>
-          <w:szCs w:val="24"/>
-        </w:rPr>
-        <w:t>Resource</w:t>
-      </w:r>
-      <w:proofErr w:type="spellEnd"/>
-      <w:r>
-        <w:rPr>
-          <w:rFonts w:ascii="Times New Roman" w:hAnsi="Times New Roman" w:cs="Times New Roman"/>
-          <w:sz w:val="24"/>
-          <w:szCs w:val="24"/>
-        </w:rPr>
-        <w:t xml:space="preserve"> </w:t>
-      </w:r>
-      <w:proofErr w:type="spellStart"/>
-      <w:r>
-        <w:rPr>
-          <w:rFonts w:ascii="Times New Roman" w:hAnsi="Times New Roman" w:cs="Times New Roman"/>
-          <w:sz w:val="24"/>
-          <w:szCs w:val="24"/>
-        </w:rPr>
-        <w:t>Locators</w:t>
-      </w:r>
-      <w:proofErr w:type="spellEnd"/>
+      <w:r>
+        <w:rPr>
+          <w:rFonts w:ascii="Times New Roman" w:hAnsi="Times New Roman" w:cs="Times New Roman"/>
+          <w:sz w:val="24"/>
+          <w:szCs w:val="24"/>
+        </w:rPr>
+        <w:t>Uniform Resource Locators</w:t>
+      </w:r>
       <w:r>
         <w:rPr>
           <w:rFonts w:ascii="Times New Roman" w:hAnsi="Times New Roman" w:cs="Times New Roman"/>
@@ -1720,7 +1466,7 @@
                     </pic:cNvPicPr>
                   </pic:nvPicPr>
                   <pic:blipFill rotWithShape="1">
-                    <a:blip r:embed="rId9">
+                    <a:blip r:embed="rId10">
                       <a:extLst>
                         <a:ext uri="{28A0092B-C50C-407E-A947-70E740481C1C}">
                           <a14:useLocalDpi xmlns:a14="http://schemas.microsoft.com/office/drawing/2010/main" val="0"/>
@@ -1778,43 +1524,7 @@
           <w:sz w:val="24"/>
           <w:szCs w:val="24"/>
         </w:rPr>
-        <w:t>primera parte de una URL indica a los exploradores cuál es el protocolo de red (</w:t>
-      </w:r>
-      <w:proofErr w:type="spellStart"/>
-      <w:r>
-        <w:rPr>
-          <w:rFonts w:ascii="Times New Roman" w:hAnsi="Times New Roman" w:cs="Times New Roman"/>
-          <w:sz w:val="24"/>
-          <w:szCs w:val="24"/>
-        </w:rPr>
-        <w:t>network</w:t>
-      </w:r>
-      <w:proofErr w:type="spellEnd"/>
-      <w:r>
-        <w:rPr>
-          <w:rFonts w:ascii="Times New Roman" w:hAnsi="Times New Roman" w:cs="Times New Roman"/>
-          <w:sz w:val="24"/>
-          <w:szCs w:val="24"/>
-        </w:rPr>
-        <w:t xml:space="preserve"> </w:t>
-      </w:r>
-      <w:proofErr w:type="spellStart"/>
-      <w:r>
-        <w:rPr>
-          <w:rFonts w:ascii="Times New Roman" w:hAnsi="Times New Roman" w:cs="Times New Roman"/>
-          <w:sz w:val="24"/>
-          <w:szCs w:val="24"/>
-        </w:rPr>
-        <w:t>protocol</w:t>
-      </w:r>
-      <w:proofErr w:type="spellEnd"/>
-      <w:r>
-        <w:rPr>
-          <w:rFonts w:ascii="Times New Roman" w:hAnsi="Times New Roman" w:cs="Times New Roman"/>
-          <w:sz w:val="24"/>
-          <w:szCs w:val="24"/>
-        </w:rPr>
-        <w:t>) a utilizar para definir la manera en que se transmite la información a través de internet.</w:t>
+        <w:t>primera parte de una URL indica a los exploradores cuál es el protocolo de red (network protocol) a utilizar para definir la manera en que se transmite la información a través de internet.</w:t>
       </w:r>
     </w:p>
     <w:p>
@@ -1834,9 +1544,8 @@
           <w:sz w:val="24"/>
           <w:szCs w:val="24"/>
         </w:rPr>
-        <w:t xml:space="preserve">Dominios de tercer nivel o </w:t>
-      </w:r>
-      <w:proofErr w:type="spellStart"/>
+        <w:t>Dominios de tercer nivel o sub-dominios</w:t>
+      </w:r>
       <w:r>
         <w:rPr>
           <w:rFonts w:ascii="Times New Roman" w:hAnsi="Times New Roman" w:cs="Times New Roman"/>
@@ -1845,9 +1554,26 @@
           <w:sz w:val="24"/>
           <w:szCs w:val="24"/>
         </w:rPr>
-        <w:t>sub-dominios</w:t>
-      </w:r>
-      <w:proofErr w:type="spellEnd"/>
+        <w:t xml:space="preserve">, </w:t>
+      </w:r>
+      <w:r>
+        <w:rPr>
+          <w:rFonts w:ascii="Times New Roman" w:hAnsi="Times New Roman" w:cs="Times New Roman"/>
+          <w:sz w:val="24"/>
+          <w:szCs w:val="24"/>
+        </w:rPr>
+        <w:t>es una cadena de letras o una palabra completa que aparece antes del primer punto de una URL.</w:t>
+      </w:r>
+    </w:p>
+    <w:p>
+      <w:pPr>
+        <w:ind w:left="1056"/>
+        <w:rPr>
+          <w:rFonts w:ascii="Times New Roman" w:hAnsi="Times New Roman" w:cs="Times New Roman"/>
+          <w:sz w:val="24"/>
+          <w:szCs w:val="24"/>
+        </w:rPr>
+      </w:pPr>
       <w:r>
         <w:rPr>
           <w:rFonts w:ascii="Times New Roman" w:hAnsi="Times New Roman" w:cs="Times New Roman"/>
@@ -1856,26 +1582,8 @@
           <w:sz w:val="24"/>
           <w:szCs w:val="24"/>
         </w:rPr>
-        <w:t xml:space="preserve">, </w:t>
-      </w:r>
-      <w:r>
-        <w:rPr>
-          <w:rFonts w:ascii="Times New Roman" w:hAnsi="Times New Roman" w:cs="Times New Roman"/>
-          <w:sz w:val="24"/>
-          <w:szCs w:val="24"/>
-        </w:rPr>
-        <w:t>es una cadena de letras o una palabra completa que aparece antes del primer punto de una URL.</w:t>
-      </w:r>
-    </w:p>
-    <w:p>
-      <w:pPr>
-        <w:ind w:left="1056"/>
-        <w:rPr>
-          <w:rFonts w:ascii="Times New Roman" w:hAnsi="Times New Roman" w:cs="Times New Roman"/>
-          <w:sz w:val="24"/>
-          <w:szCs w:val="24"/>
-        </w:rPr>
-      </w:pPr>
+        <w:t>El dominio de primer o segundo nivel</w:t>
+      </w:r>
       <w:r>
         <w:rPr>
           <w:rFonts w:ascii="Times New Roman" w:hAnsi="Times New Roman" w:cs="Times New Roman"/>
@@ -1884,8 +1592,42 @@
           <w:sz w:val="24"/>
           <w:szCs w:val="24"/>
         </w:rPr>
-        <w:t>El dominio de primer o segundo nivel</w:t>
-      </w:r>
+        <w:t xml:space="preserve">, </w:t>
+      </w:r>
+      <w:r>
+        <w:rPr>
+          <w:rFonts w:ascii="Times New Roman" w:hAnsi="Times New Roman" w:cs="Times New Roman"/>
+          <w:sz w:val="24"/>
+          <w:szCs w:val="24"/>
+        </w:rPr>
+        <w:t>e</w:t>
+      </w:r>
+      <w:r>
+        <w:rPr>
+          <w:rFonts w:ascii="Times New Roman" w:hAnsi="Times New Roman" w:cs="Times New Roman"/>
+          <w:sz w:val="24"/>
+          <w:szCs w:val="24"/>
+        </w:rPr>
+        <w:t>l dominio de segundo nivel contiene el nombre real de una página web</w:t>
+      </w:r>
+      <w:r>
+        <w:rPr>
+          <w:rFonts w:ascii="Times New Roman" w:hAnsi="Times New Roman" w:cs="Times New Roman"/>
+          <w:sz w:val="24"/>
+          <w:szCs w:val="24"/>
+        </w:rPr>
+        <w:t>.</w:t>
+      </w:r>
+    </w:p>
+    <w:p>
+      <w:pPr>
+        <w:ind w:left="1056"/>
+        <w:rPr>
+          <w:rFonts w:ascii="Times New Roman" w:hAnsi="Times New Roman" w:cs="Times New Roman"/>
+          <w:sz w:val="24"/>
+          <w:szCs w:val="24"/>
+        </w:rPr>
+      </w:pPr>
       <w:r>
         <w:rPr>
           <w:rFonts w:ascii="Times New Roman" w:hAnsi="Times New Roman" w:cs="Times New Roman"/>
@@ -1894,31 +1636,23 @@
           <w:sz w:val="24"/>
           <w:szCs w:val="24"/>
         </w:rPr>
-        <w:t xml:space="preserve">, </w:t>
-      </w:r>
-      <w:r>
-        <w:rPr>
-          <w:rFonts w:ascii="Times New Roman" w:hAnsi="Times New Roman" w:cs="Times New Roman"/>
-          <w:sz w:val="24"/>
-          <w:szCs w:val="24"/>
-        </w:rPr>
-        <w:t>e</w:t>
-      </w:r>
-      <w:r>
-        <w:rPr>
-          <w:rFonts w:ascii="Times New Roman" w:hAnsi="Times New Roman" w:cs="Times New Roman"/>
-          <w:sz w:val="24"/>
-          <w:szCs w:val="24"/>
-        </w:rPr>
-        <w:t>l dominio de segundo nivel contiene el nombre real de una página web</w:t>
-      </w:r>
-      <w:r>
-        <w:rPr>
-          <w:rFonts w:ascii="Times New Roman" w:hAnsi="Times New Roman" w:cs="Times New Roman"/>
-          <w:sz w:val="24"/>
-          <w:szCs w:val="24"/>
-        </w:rPr>
-        <w:t>.</w:t>
+        <w:t>El dominio de nivel superior</w:t>
+      </w:r>
+      <w:r>
+        <w:rPr>
+          <w:rFonts w:ascii="Times New Roman" w:hAnsi="Times New Roman" w:cs="Times New Roman"/>
+          <w:sz w:val="24"/>
+          <w:szCs w:val="24"/>
+        </w:rPr>
+        <w:t>, r</w:t>
+      </w:r>
+      <w:r>
+        <w:rPr>
+          <w:rFonts w:ascii="Times New Roman" w:hAnsi="Times New Roman" w:cs="Times New Roman"/>
+          <w:sz w:val="24"/>
+          <w:szCs w:val="24"/>
+        </w:rPr>
+        <w:t>epresenta el final de un dominio y se visualiza luego del segundo punto en las URL. </w:t>
       </w:r>
     </w:p>
     <w:p>
@@ -1938,23 +1672,49 @@
           <w:sz w:val="24"/>
           <w:szCs w:val="24"/>
         </w:rPr>
-        <w:t>El dominio de nivel superior</w:t>
-      </w:r>
-      <w:r>
-        <w:rPr>
-          <w:rFonts w:ascii="Times New Roman" w:hAnsi="Times New Roman" w:cs="Times New Roman"/>
-          <w:sz w:val="24"/>
-          <w:szCs w:val="24"/>
-        </w:rPr>
-        <w:t>, r</w:t>
-      </w:r>
-      <w:r>
-        <w:rPr>
-          <w:rFonts w:ascii="Times New Roman" w:hAnsi="Times New Roman" w:cs="Times New Roman"/>
-          <w:sz w:val="24"/>
-          <w:szCs w:val="24"/>
-        </w:rPr>
-        <w:t>epresenta el final de un dominio y se visualiza luego del segundo punto en las URL. </w:t>
+        <w:t>La ruta del archivo</w:t>
+      </w:r>
+      <w:r>
+        <w:rPr>
+          <w:rFonts w:ascii="Times New Roman" w:hAnsi="Times New Roman" w:cs="Times New Roman"/>
+          <w:sz w:val="24"/>
+          <w:szCs w:val="24"/>
+        </w:rPr>
+        <w:t>,</w:t>
+      </w:r>
+      <w:r>
+        <w:rPr>
+          <w:rFonts w:ascii="Times New Roman" w:hAnsi="Times New Roman" w:cs="Times New Roman"/>
+          <w:sz w:val="24"/>
+          <w:szCs w:val="24"/>
+        </w:rPr>
+        <w:t xml:space="preserve"> aloja: el nombre del archivo, la ubicación y almacenamiento, aunque a menudo también contienen parámetros dinámicos que contribuyen a determinar la estructura de la página web</w:t>
+      </w:r>
+      <w:r>
+        <w:rPr>
+          <w:rFonts w:ascii="Times New Roman" w:hAnsi="Times New Roman" w:cs="Times New Roman"/>
+          <w:sz w:val="24"/>
+          <w:szCs w:val="24"/>
+        </w:rPr>
+        <w:t>.</w:t>
+      </w:r>
+    </w:p>
+    <w:p>
+      <w:pPr>
+        <w:ind w:left="708"/>
+        <w:rPr>
+          <w:rFonts w:ascii="Times New Roman" w:hAnsi="Times New Roman" w:cs="Times New Roman"/>
+          <w:sz w:val="24"/>
+          <w:szCs w:val="24"/>
+        </w:rPr>
+      </w:pPr>
+      <w:r>
+        <w:rPr>
+          <w:rFonts w:ascii="Times New Roman" w:hAnsi="Times New Roman" w:cs="Times New Roman"/>
+          <w:sz w:val="24"/>
+          <w:szCs w:val="24"/>
+        </w:rPr>
+        <w:t xml:space="preserve">El protocolo de transferencia de hipertexto seguro, más conocido como HTTPS, es la versión segura de HTTP. </w:t>
       </w:r>
     </w:p>
     <w:p>
@@ -1974,49 +1734,15 @@
           <w:sz w:val="24"/>
           <w:szCs w:val="24"/>
         </w:rPr>
-        <w:t>La ruta del archivo</w:t>
-      </w:r>
-      <w:r>
-        <w:rPr>
-          <w:rFonts w:ascii="Times New Roman" w:hAnsi="Times New Roman" w:cs="Times New Roman"/>
-          <w:sz w:val="24"/>
-          <w:szCs w:val="24"/>
-        </w:rPr>
-        <w:t>,</w:t>
-      </w:r>
-      <w:r>
-        <w:rPr>
-          <w:rFonts w:ascii="Times New Roman" w:hAnsi="Times New Roman" w:cs="Times New Roman"/>
-          <w:sz w:val="24"/>
-          <w:szCs w:val="24"/>
-        </w:rPr>
-        <w:t xml:space="preserve"> aloja: el nombre del archivo, la ubicación y almacenamiento, aunque a menudo también contienen parámetros dinámicos que contribuyen a determinar la estructura de la página web</w:t>
-      </w:r>
-      <w:r>
-        <w:rPr>
-          <w:rFonts w:ascii="Times New Roman" w:hAnsi="Times New Roman" w:cs="Times New Roman"/>
-          <w:sz w:val="24"/>
-          <w:szCs w:val="24"/>
-        </w:rPr>
-        <w:t>.</w:t>
-      </w:r>
-    </w:p>
-    <w:p>
-      <w:pPr>
-        <w:ind w:left="708"/>
-        <w:rPr>
-          <w:rFonts w:ascii="Times New Roman" w:hAnsi="Times New Roman" w:cs="Times New Roman"/>
-          <w:sz w:val="24"/>
-          <w:szCs w:val="24"/>
-        </w:rPr>
-      </w:pPr>
-      <w:r>
-        <w:rPr>
-          <w:rFonts w:ascii="Times New Roman" w:hAnsi="Times New Roman" w:cs="Times New Roman"/>
-          <w:sz w:val="24"/>
-          <w:szCs w:val="24"/>
-        </w:rPr>
-        <w:t xml:space="preserve">El protocolo de transferencia de hipertexto seguro, más conocido como HTTPS, es la versión segura de HTTP. </w:t>
+        <w:t xml:space="preserve">HTTP, </w:t>
+      </w:r>
+      <w:r>
+        <w:rPr>
+          <w:rFonts w:ascii="Times New Roman" w:hAnsi="Times New Roman" w:cs="Times New Roman"/>
+          <w:sz w:val="24"/>
+          <w:szCs w:val="24"/>
+        </w:rPr>
+        <w:t xml:space="preserve">acrónimo de Hypertext Transfer Protocol, es un protocolo de capa de aplicación utilizado para la transferencia de información en la web. Funciona como un sistema de solicitud-respuesta entre un cliente y un servidor para que, cuando un usuario accede a una página web, su navegador envíe una solicitud HTTP al servidor, que a su vez responde con el contenido solicitado. </w:t>
       </w:r>
     </w:p>
     <w:p>
@@ -2036,70 +1762,6 @@
           <w:sz w:val="24"/>
           <w:szCs w:val="24"/>
         </w:rPr>
-        <w:t xml:space="preserve">HTTP, </w:t>
-      </w:r>
-      <w:r>
-        <w:rPr>
-          <w:rFonts w:ascii="Times New Roman" w:hAnsi="Times New Roman" w:cs="Times New Roman"/>
-          <w:sz w:val="24"/>
-          <w:szCs w:val="24"/>
-        </w:rPr>
-        <w:t xml:space="preserve">acrónimo de </w:t>
-      </w:r>
-      <w:proofErr w:type="spellStart"/>
-      <w:r>
-        <w:rPr>
-          <w:rFonts w:ascii="Times New Roman" w:hAnsi="Times New Roman" w:cs="Times New Roman"/>
-          <w:sz w:val="24"/>
-          <w:szCs w:val="24"/>
-        </w:rPr>
-        <w:t>Hypertext</w:t>
-      </w:r>
-      <w:proofErr w:type="spellEnd"/>
-      <w:r>
-        <w:rPr>
-          <w:rFonts w:ascii="Times New Roman" w:hAnsi="Times New Roman" w:cs="Times New Roman"/>
-          <w:sz w:val="24"/>
-          <w:szCs w:val="24"/>
-        </w:rPr>
-        <w:t xml:space="preserve"> Transfer </w:t>
-      </w:r>
-      <w:proofErr w:type="spellStart"/>
-      <w:r>
-        <w:rPr>
-          <w:rFonts w:ascii="Times New Roman" w:hAnsi="Times New Roman" w:cs="Times New Roman"/>
-          <w:sz w:val="24"/>
-          <w:szCs w:val="24"/>
-        </w:rPr>
-        <w:t>Protocol</w:t>
-      </w:r>
-      <w:proofErr w:type="spellEnd"/>
-      <w:r>
-        <w:rPr>
-          <w:rFonts w:ascii="Times New Roman" w:hAnsi="Times New Roman" w:cs="Times New Roman"/>
-          <w:sz w:val="24"/>
-          <w:szCs w:val="24"/>
-        </w:rPr>
-        <w:t xml:space="preserve">, es un protocolo de capa de aplicación utilizado para la transferencia de información en la web. Funciona como un sistema de solicitud-respuesta entre un cliente y un servidor para que, cuando un usuario accede a una página web, su navegador envíe una solicitud HTTP al servidor, que a su vez responde con el contenido solicitado. </w:t>
-      </w:r>
-    </w:p>
-    <w:p>
-      <w:pPr>
-        <w:ind w:left="1056"/>
-        <w:rPr>
-          <w:rFonts w:ascii="Times New Roman" w:hAnsi="Times New Roman" w:cs="Times New Roman"/>
-          <w:sz w:val="24"/>
-          <w:szCs w:val="24"/>
-        </w:rPr>
-      </w:pPr>
-      <w:r>
-        <w:rPr>
-          <w:rFonts w:ascii="Times New Roman" w:hAnsi="Times New Roman" w:cs="Times New Roman"/>
-          <w:b/>
-          <w:bCs/>
-          <w:sz w:val="24"/>
-          <w:szCs w:val="24"/>
-        </w:rPr>
         <w:t>HTTPS</w:t>
       </w:r>
       <w:r>
@@ -2108,133 +1770,7 @@
           <w:sz w:val="24"/>
           <w:szCs w:val="24"/>
         </w:rPr>
-        <w:t xml:space="preserve">, que significa </w:t>
-      </w:r>
-      <w:proofErr w:type="spellStart"/>
-      <w:r>
-        <w:rPr>
-          <w:rFonts w:ascii="Times New Roman" w:hAnsi="Times New Roman" w:cs="Times New Roman"/>
-          <w:sz w:val="24"/>
-          <w:szCs w:val="24"/>
-        </w:rPr>
-        <w:t>Hypertext</w:t>
-      </w:r>
-      <w:proofErr w:type="spellEnd"/>
-      <w:r>
-        <w:rPr>
-          <w:rFonts w:ascii="Times New Roman" w:hAnsi="Times New Roman" w:cs="Times New Roman"/>
-          <w:sz w:val="24"/>
-          <w:szCs w:val="24"/>
-        </w:rPr>
-        <w:t xml:space="preserve"> Transfer </w:t>
-      </w:r>
-      <w:proofErr w:type="spellStart"/>
-      <w:r>
-        <w:rPr>
-          <w:rFonts w:ascii="Times New Roman" w:hAnsi="Times New Roman" w:cs="Times New Roman"/>
-          <w:sz w:val="24"/>
-          <w:szCs w:val="24"/>
-        </w:rPr>
-        <w:t>Protocol</w:t>
-      </w:r>
-      <w:proofErr w:type="spellEnd"/>
-      <w:r>
-        <w:rPr>
-          <w:rFonts w:ascii="Times New Roman" w:hAnsi="Times New Roman" w:cs="Times New Roman"/>
-          <w:sz w:val="24"/>
-          <w:szCs w:val="24"/>
-        </w:rPr>
-        <w:t xml:space="preserve"> </w:t>
-      </w:r>
-      <w:proofErr w:type="spellStart"/>
-      <w:r>
-        <w:rPr>
-          <w:rFonts w:ascii="Times New Roman" w:hAnsi="Times New Roman" w:cs="Times New Roman"/>
-          <w:sz w:val="24"/>
-          <w:szCs w:val="24"/>
-        </w:rPr>
-        <w:t>Secure</w:t>
-      </w:r>
-      <w:proofErr w:type="spellEnd"/>
-      <w:r>
-        <w:rPr>
-          <w:rFonts w:ascii="Times New Roman" w:hAnsi="Times New Roman" w:cs="Times New Roman"/>
-          <w:sz w:val="24"/>
-          <w:szCs w:val="24"/>
-        </w:rPr>
-        <w:t>, es la versión segura de HTTP. Incorpora una capa adicional de seguridad mediante el uso de certificados SSL (</w:t>
-      </w:r>
-      <w:proofErr w:type="spellStart"/>
-      <w:r>
-        <w:rPr>
-          <w:rFonts w:ascii="Times New Roman" w:hAnsi="Times New Roman" w:cs="Times New Roman"/>
-          <w:sz w:val="24"/>
-          <w:szCs w:val="24"/>
-        </w:rPr>
-        <w:t>Secure</w:t>
-      </w:r>
-      <w:proofErr w:type="spellEnd"/>
-      <w:r>
-        <w:rPr>
-          <w:rFonts w:ascii="Times New Roman" w:hAnsi="Times New Roman" w:cs="Times New Roman"/>
-          <w:sz w:val="24"/>
-          <w:szCs w:val="24"/>
-        </w:rPr>
-        <w:t xml:space="preserve"> Socket </w:t>
-      </w:r>
-      <w:proofErr w:type="spellStart"/>
-      <w:r>
-        <w:rPr>
-          <w:rFonts w:ascii="Times New Roman" w:hAnsi="Times New Roman" w:cs="Times New Roman"/>
-          <w:sz w:val="24"/>
-          <w:szCs w:val="24"/>
-        </w:rPr>
-        <w:t>Layer</w:t>
-      </w:r>
-      <w:proofErr w:type="spellEnd"/>
-      <w:r>
-        <w:rPr>
-          <w:rFonts w:ascii="Times New Roman" w:hAnsi="Times New Roman" w:cs="Times New Roman"/>
-          <w:sz w:val="24"/>
-          <w:szCs w:val="24"/>
-        </w:rPr>
-        <w:t>) o TLS (</w:t>
-      </w:r>
-      <w:proofErr w:type="spellStart"/>
-      <w:r>
-        <w:rPr>
-          <w:rFonts w:ascii="Times New Roman" w:hAnsi="Times New Roman" w:cs="Times New Roman"/>
-          <w:sz w:val="24"/>
-          <w:szCs w:val="24"/>
-        </w:rPr>
-        <w:t>Transport</w:t>
-      </w:r>
-      <w:proofErr w:type="spellEnd"/>
-      <w:r>
-        <w:rPr>
-          <w:rFonts w:ascii="Times New Roman" w:hAnsi="Times New Roman" w:cs="Times New Roman"/>
-          <w:sz w:val="24"/>
-          <w:szCs w:val="24"/>
-        </w:rPr>
-        <w:t xml:space="preserve"> </w:t>
-      </w:r>
-      <w:proofErr w:type="spellStart"/>
-      <w:r>
-        <w:rPr>
-          <w:rFonts w:ascii="Times New Roman" w:hAnsi="Times New Roman" w:cs="Times New Roman"/>
-          <w:sz w:val="24"/>
-          <w:szCs w:val="24"/>
-        </w:rPr>
-        <w:t>Layer</w:t>
-      </w:r>
-      <w:proofErr w:type="spellEnd"/>
-      <w:r>
-        <w:rPr>
-          <w:rFonts w:ascii="Times New Roman" w:hAnsi="Times New Roman" w:cs="Times New Roman"/>
-          <w:sz w:val="24"/>
-          <w:szCs w:val="24"/>
-        </w:rPr>
-        <w:t xml:space="preserve"> Security) para cifrar las comunicaciones entre el navegador del usuario y el servidor web.</w:t>
+        <w:t>, que significa Hypertext Transfer Protocol Secure, es la versión segura de HTTP. Incorpora una capa adicional de seguridad mediante el uso de certificados SSL (Secure Socket Layer) o TLS (Transport Layer Security) para cifrar las comunicaciones entre el navegador del usuario y el servidor web.</w:t>
       </w:r>
     </w:p>
     <w:p>
@@ -2292,25 +1828,7 @@
           <w:sz w:val="24"/>
           <w:szCs w:val="24"/>
         </w:rPr>
-        <w:t xml:space="preserve">Internet es una inmensa red de computadoras alrededor de todo el mundo conectadas entre sí. En cambio, la web (la </w:t>
-      </w:r>
-      <w:proofErr w:type="spellStart"/>
-      <w:r>
-        <w:rPr>
-          <w:rFonts w:ascii="Times New Roman" w:hAnsi="Times New Roman" w:cs="Times New Roman"/>
-          <w:sz w:val="24"/>
-          <w:szCs w:val="24"/>
-        </w:rPr>
-        <w:t>World</w:t>
-      </w:r>
-      <w:proofErr w:type="spellEnd"/>
-      <w:r>
-        <w:rPr>
-          <w:rFonts w:ascii="Times New Roman" w:hAnsi="Times New Roman" w:cs="Times New Roman"/>
-          <w:sz w:val="24"/>
-          <w:szCs w:val="24"/>
-        </w:rPr>
-        <w:t xml:space="preserve"> Wide Web) es una enorme colección de páginas que se asienta sobre</w:t>
+        <w:t>Internet es una inmensa red de computadoras alrededor de todo el mundo conectadas entre sí. En cambio, la web (la World Wide Web) es una enorme colección de páginas que se asienta sobre</w:t>
       </w:r>
       <w:r>
         <w:rPr>
@@ -2527,19 +2045,19 @@
           <w:szCs w:val="24"/>
           <w:highlight w:val="lightGray"/>
         </w:rPr>
-        <w:t xml:space="preserve">&lt;!DOCTYPE </w:t>
-      </w:r>
-      <w:proofErr w:type="spellStart"/>
-      <w:r>
+        <w:t>&lt;!DOCTYPE html&gt;</w:t>
+      </w:r>
+    </w:p>
+    <w:p>
+      <w:pPr>
+        <w:pStyle w:val="Prrafodelista"/>
         <w:rPr>
           <w:rFonts w:ascii="Times New Roman" w:hAnsi="Times New Roman" w:cs="Times New Roman"/>
           <w:sz w:val="24"/>
           <w:szCs w:val="24"/>
           <w:highlight w:val="lightGray"/>
         </w:rPr>
-        <w:t>html</w:t>
-      </w:r>
-      <w:proofErr w:type="spellEnd"/>
+      </w:pPr>
       <w:r>
         <w:rPr>
           <w:rFonts w:ascii="Times New Roman" w:hAnsi="Times New Roman" w:cs="Times New Roman"/>
@@ -2547,7 +2065,7 @@
           <w:szCs w:val="24"/>
           <w:highlight w:val="lightGray"/>
         </w:rPr>
-        <w:t>&gt;</w:t>
+        <w:t>&lt;html&gt;</w:t>
       </w:r>
     </w:p>
     <w:p>
@@ -2567,19 +2085,19 @@
           <w:szCs w:val="24"/>
           <w:highlight w:val="lightGray"/>
         </w:rPr>
-        <w:t>&lt;</w:t>
-      </w:r>
-      <w:proofErr w:type="spellStart"/>
-      <w:r>
+        <w:t xml:space="preserve">  &lt;head&gt;</w:t>
+      </w:r>
+    </w:p>
+    <w:p>
+      <w:pPr>
+        <w:pStyle w:val="Prrafodelista"/>
         <w:rPr>
           <w:rFonts w:ascii="Times New Roman" w:hAnsi="Times New Roman" w:cs="Times New Roman"/>
           <w:sz w:val="24"/>
           <w:szCs w:val="24"/>
           <w:highlight w:val="lightGray"/>
         </w:rPr>
-        <w:t>html</w:t>
-      </w:r>
-      <w:proofErr w:type="spellEnd"/>
+      </w:pPr>
       <w:r>
         <w:rPr>
           <w:rFonts w:ascii="Times New Roman" w:hAnsi="Times New Roman" w:cs="Times New Roman"/>
@@ -2587,7 +2105,7 @@
           <w:szCs w:val="24"/>
           <w:highlight w:val="lightGray"/>
         </w:rPr>
-        <w:t>&gt;</w:t>
+        <w:t xml:space="preserve">    &lt;meta charset="utf-8"&gt;</w:t>
       </w:r>
     </w:p>
     <w:p>
@@ -2607,7 +2125,7 @@
           <w:szCs w:val="24"/>
           <w:highlight w:val="lightGray"/>
         </w:rPr>
-        <w:t xml:space="preserve">  &lt;head&gt;</w:t>
+        <w:t xml:space="preserve">    &lt;title&gt;Mi pagina de prueba&lt;/title&gt;</w:t>
       </w:r>
     </w:p>
     <w:p>
@@ -2627,19 +2145,19 @@
           <w:szCs w:val="24"/>
           <w:highlight w:val="lightGray"/>
         </w:rPr>
-        <w:t xml:space="preserve">    &lt;meta </w:t>
-      </w:r>
-      <w:proofErr w:type="spellStart"/>
-      <w:r>
+        <w:t xml:space="preserve">  &lt;/head&gt;</w:t>
+      </w:r>
+    </w:p>
+    <w:p>
+      <w:pPr>
+        <w:pStyle w:val="Prrafodelista"/>
         <w:rPr>
           <w:rFonts w:ascii="Times New Roman" w:hAnsi="Times New Roman" w:cs="Times New Roman"/>
           <w:sz w:val="24"/>
           <w:szCs w:val="24"/>
           <w:highlight w:val="lightGray"/>
         </w:rPr>
-        <w:t>charset</w:t>
-      </w:r>
-      <w:proofErr w:type="spellEnd"/>
+      </w:pPr>
       <w:r>
         <w:rPr>
           <w:rFonts w:ascii="Times New Roman" w:hAnsi="Times New Roman" w:cs="Times New Roman"/>
@@ -2647,7 +2165,7 @@
           <w:szCs w:val="24"/>
           <w:highlight w:val="lightGray"/>
         </w:rPr>
-        <w:t>="utf-8"&gt;</w:t>
+        <w:t xml:space="preserve">  &lt;body&gt;</w:t>
       </w:r>
     </w:p>
     <w:p>
@@ -2667,19 +2185,19 @@
           <w:szCs w:val="24"/>
           <w:highlight w:val="lightGray"/>
         </w:rPr>
-        <w:t xml:space="preserve">    &lt;</w:t>
-      </w:r>
-      <w:proofErr w:type="spellStart"/>
-      <w:r>
+        <w:t xml:space="preserve">    &lt;img src="images/firefox-icon.png" alt="Mi imagen de prueba"&gt;</w:t>
+      </w:r>
+    </w:p>
+    <w:p>
+      <w:pPr>
+        <w:pStyle w:val="Prrafodelista"/>
         <w:rPr>
           <w:rFonts w:ascii="Times New Roman" w:hAnsi="Times New Roman" w:cs="Times New Roman"/>
           <w:sz w:val="24"/>
           <w:szCs w:val="24"/>
           <w:highlight w:val="lightGray"/>
         </w:rPr>
-        <w:t>title</w:t>
-      </w:r>
-      <w:proofErr w:type="spellEnd"/>
+      </w:pPr>
       <w:r>
         <w:rPr>
           <w:rFonts w:ascii="Times New Roman" w:hAnsi="Times New Roman" w:cs="Times New Roman"/>
@@ -2687,9 +2205,18 @@
           <w:szCs w:val="24"/>
           <w:highlight w:val="lightGray"/>
         </w:rPr>
-        <w:t xml:space="preserve">&gt;Mi </w:t>
-      </w:r>
-      <w:proofErr w:type="spellStart"/>
+        <w:t xml:space="preserve">  &lt;/body&gt;</w:t>
+      </w:r>
+    </w:p>
+    <w:p>
+      <w:pPr>
+        <w:pStyle w:val="Prrafodelista"/>
+        <w:rPr>
+          <w:rFonts w:ascii="Times New Roman" w:hAnsi="Times New Roman" w:cs="Times New Roman"/>
+          <w:sz w:val="24"/>
+          <w:szCs w:val="24"/>
+        </w:rPr>
+      </w:pPr>
       <w:r>
         <w:rPr>
           <w:rFonts w:ascii="Times New Roman" w:hAnsi="Times New Roman" w:cs="Times New Roman"/>
@@ -2697,37 +2224,7 @@
           <w:szCs w:val="24"/>
           <w:highlight w:val="lightGray"/>
         </w:rPr>
-        <w:t>pagina</w:t>
-      </w:r>
-      <w:proofErr w:type="spellEnd"/>
-      <w:r>
-        <w:rPr>
-          <w:rFonts w:ascii="Times New Roman" w:hAnsi="Times New Roman" w:cs="Times New Roman"/>
-          <w:sz w:val="24"/>
-          <w:szCs w:val="24"/>
-          <w:highlight w:val="lightGray"/>
-        </w:rPr>
-        <w:t xml:space="preserve"> de prueba&lt;/</w:t>
-      </w:r>
-      <w:proofErr w:type="spellStart"/>
-      <w:r>
-        <w:rPr>
-          <w:rFonts w:ascii="Times New Roman" w:hAnsi="Times New Roman" w:cs="Times New Roman"/>
-          <w:sz w:val="24"/>
-          <w:szCs w:val="24"/>
-          <w:highlight w:val="lightGray"/>
-        </w:rPr>
-        <w:t>title</w:t>
-      </w:r>
-      <w:proofErr w:type="spellEnd"/>
-      <w:r>
-        <w:rPr>
-          <w:rFonts w:ascii="Times New Roman" w:hAnsi="Times New Roman" w:cs="Times New Roman"/>
-          <w:sz w:val="24"/>
-          <w:szCs w:val="24"/>
-          <w:highlight w:val="lightGray"/>
-        </w:rPr>
-        <w:t>&gt;</w:t>
+        <w:t>&lt;/html&gt;</w:t>
       </w:r>
     </w:p>
     <w:p>
@@ -2737,18 +2234,8 @@
           <w:rFonts w:ascii="Times New Roman" w:hAnsi="Times New Roman" w:cs="Times New Roman"/>
           <w:sz w:val="24"/>
           <w:szCs w:val="24"/>
-          <w:highlight w:val="lightGray"/>
-        </w:rPr>
-      </w:pPr>
-      <w:r>
-        <w:rPr>
-          <w:rFonts w:ascii="Times New Roman" w:hAnsi="Times New Roman" w:cs="Times New Roman"/>
-          <w:sz w:val="24"/>
-          <w:szCs w:val="24"/>
-          <w:highlight w:val="lightGray"/>
-        </w:rPr>
-        <w:t xml:space="preserve">  &lt;/head&gt;</w:t>
-      </w:r>
+        </w:rPr>
+      </w:pPr>
     </w:p>
     <w:p>
       <w:pPr>
@@ -2757,262 +2244,15 @@
           <w:rFonts w:ascii="Times New Roman" w:hAnsi="Times New Roman" w:cs="Times New Roman"/>
           <w:sz w:val="24"/>
           <w:szCs w:val="24"/>
-          <w:highlight w:val="lightGray"/>
-        </w:rPr>
-      </w:pPr>
-      <w:r>
-        <w:rPr>
-          <w:rFonts w:ascii="Times New Roman" w:hAnsi="Times New Roman" w:cs="Times New Roman"/>
-          <w:sz w:val="24"/>
-          <w:szCs w:val="24"/>
-          <w:highlight w:val="lightGray"/>
-        </w:rPr>
-        <w:t xml:space="preserve">  &lt;</w:t>
-      </w:r>
-      <w:proofErr w:type="spellStart"/>
-      <w:r>
-        <w:rPr>
-          <w:rFonts w:ascii="Times New Roman" w:hAnsi="Times New Roman" w:cs="Times New Roman"/>
-          <w:sz w:val="24"/>
-          <w:szCs w:val="24"/>
-          <w:highlight w:val="lightGray"/>
-        </w:rPr>
-        <w:t>body</w:t>
-      </w:r>
-      <w:proofErr w:type="spellEnd"/>
-      <w:r>
-        <w:rPr>
-          <w:rFonts w:ascii="Times New Roman" w:hAnsi="Times New Roman" w:cs="Times New Roman"/>
-          <w:sz w:val="24"/>
-          <w:szCs w:val="24"/>
-          <w:highlight w:val="lightGray"/>
-        </w:rPr>
-        <w:t>&gt;</w:t>
-      </w:r>
-    </w:p>
-    <w:p>
-      <w:pPr>
-        <w:pStyle w:val="Prrafodelista"/>
-        <w:rPr>
-          <w:rFonts w:ascii="Times New Roman" w:hAnsi="Times New Roman" w:cs="Times New Roman"/>
-          <w:sz w:val="24"/>
-          <w:szCs w:val="24"/>
-          <w:highlight w:val="lightGray"/>
-        </w:rPr>
-      </w:pPr>
-      <w:r>
-        <w:rPr>
-          <w:rFonts w:ascii="Times New Roman" w:hAnsi="Times New Roman" w:cs="Times New Roman"/>
-          <w:sz w:val="24"/>
-          <w:szCs w:val="24"/>
-          <w:highlight w:val="lightGray"/>
-        </w:rPr>
-        <w:t xml:space="preserve">    &lt;</w:t>
-      </w:r>
-      <w:proofErr w:type="spellStart"/>
-      <w:r>
-        <w:rPr>
-          <w:rFonts w:ascii="Times New Roman" w:hAnsi="Times New Roman" w:cs="Times New Roman"/>
-          <w:sz w:val="24"/>
-          <w:szCs w:val="24"/>
-          <w:highlight w:val="lightGray"/>
-        </w:rPr>
-        <w:t>img</w:t>
-      </w:r>
-      <w:proofErr w:type="spellEnd"/>
-      <w:r>
-        <w:rPr>
-          <w:rFonts w:ascii="Times New Roman" w:hAnsi="Times New Roman" w:cs="Times New Roman"/>
-          <w:sz w:val="24"/>
-          <w:szCs w:val="24"/>
-          <w:highlight w:val="lightGray"/>
-        </w:rPr>
-        <w:t xml:space="preserve"> </w:t>
-      </w:r>
-      <w:proofErr w:type="spellStart"/>
-      <w:r>
-        <w:rPr>
-          <w:rFonts w:ascii="Times New Roman" w:hAnsi="Times New Roman" w:cs="Times New Roman"/>
-          <w:sz w:val="24"/>
-          <w:szCs w:val="24"/>
-          <w:highlight w:val="lightGray"/>
-        </w:rPr>
-        <w:t>src</w:t>
-      </w:r>
-      <w:proofErr w:type="spellEnd"/>
-      <w:r>
-        <w:rPr>
-          <w:rFonts w:ascii="Times New Roman" w:hAnsi="Times New Roman" w:cs="Times New Roman"/>
-          <w:sz w:val="24"/>
-          <w:szCs w:val="24"/>
-          <w:highlight w:val="lightGray"/>
-        </w:rPr>
-        <w:t>="</w:t>
-      </w:r>
-      <w:proofErr w:type="spellStart"/>
-      <w:r>
-        <w:rPr>
-          <w:rFonts w:ascii="Times New Roman" w:hAnsi="Times New Roman" w:cs="Times New Roman"/>
-          <w:sz w:val="24"/>
-          <w:szCs w:val="24"/>
-          <w:highlight w:val="lightGray"/>
-        </w:rPr>
-        <w:t>images</w:t>
-      </w:r>
-      <w:proofErr w:type="spellEnd"/>
-      <w:r>
-        <w:rPr>
-          <w:rFonts w:ascii="Times New Roman" w:hAnsi="Times New Roman" w:cs="Times New Roman"/>
-          <w:sz w:val="24"/>
-          <w:szCs w:val="24"/>
-          <w:highlight w:val="lightGray"/>
-        </w:rPr>
-        <w:t xml:space="preserve">/firefox-icon.png" </w:t>
-      </w:r>
-      <w:proofErr w:type="spellStart"/>
-      <w:r>
-        <w:rPr>
-          <w:rFonts w:ascii="Times New Roman" w:hAnsi="Times New Roman" w:cs="Times New Roman"/>
-          <w:sz w:val="24"/>
-          <w:szCs w:val="24"/>
-          <w:highlight w:val="lightGray"/>
-        </w:rPr>
-        <w:t>alt</w:t>
-      </w:r>
-      <w:proofErr w:type="spellEnd"/>
-      <w:r>
-        <w:rPr>
-          <w:rFonts w:ascii="Times New Roman" w:hAnsi="Times New Roman" w:cs="Times New Roman"/>
-          <w:sz w:val="24"/>
-          <w:szCs w:val="24"/>
-          <w:highlight w:val="lightGray"/>
-        </w:rPr>
-        <w:t>="Mi imagen de prueba"&gt;</w:t>
-      </w:r>
-    </w:p>
-    <w:p>
-      <w:pPr>
-        <w:pStyle w:val="Prrafodelista"/>
-        <w:rPr>
-          <w:rFonts w:ascii="Times New Roman" w:hAnsi="Times New Roman" w:cs="Times New Roman"/>
-          <w:sz w:val="24"/>
-          <w:szCs w:val="24"/>
-          <w:highlight w:val="lightGray"/>
-        </w:rPr>
-      </w:pPr>
-      <w:r>
-        <w:rPr>
-          <w:rFonts w:ascii="Times New Roman" w:hAnsi="Times New Roman" w:cs="Times New Roman"/>
-          <w:sz w:val="24"/>
-          <w:szCs w:val="24"/>
-          <w:highlight w:val="lightGray"/>
-        </w:rPr>
-        <w:t xml:space="preserve">  &lt;/</w:t>
-      </w:r>
-      <w:proofErr w:type="spellStart"/>
-      <w:r>
-        <w:rPr>
-          <w:rFonts w:ascii="Times New Roman" w:hAnsi="Times New Roman" w:cs="Times New Roman"/>
-          <w:sz w:val="24"/>
-          <w:szCs w:val="24"/>
-          <w:highlight w:val="lightGray"/>
-        </w:rPr>
-        <w:t>body</w:t>
-      </w:r>
-      <w:proofErr w:type="spellEnd"/>
-      <w:r>
-        <w:rPr>
-          <w:rFonts w:ascii="Times New Roman" w:hAnsi="Times New Roman" w:cs="Times New Roman"/>
-          <w:sz w:val="24"/>
-          <w:szCs w:val="24"/>
-          <w:highlight w:val="lightGray"/>
-        </w:rPr>
-        <w:t>&gt;</w:t>
-      </w:r>
-    </w:p>
-    <w:p>
-      <w:pPr>
-        <w:pStyle w:val="Prrafodelista"/>
-        <w:rPr>
-          <w:rFonts w:ascii="Times New Roman" w:hAnsi="Times New Roman" w:cs="Times New Roman"/>
-          <w:sz w:val="24"/>
-          <w:szCs w:val="24"/>
-        </w:rPr>
-      </w:pPr>
-      <w:r>
-        <w:rPr>
-          <w:rFonts w:ascii="Times New Roman" w:hAnsi="Times New Roman" w:cs="Times New Roman"/>
-          <w:sz w:val="24"/>
-          <w:szCs w:val="24"/>
-          <w:highlight w:val="lightGray"/>
-        </w:rPr>
-        <w:t>&lt;/</w:t>
-      </w:r>
-      <w:proofErr w:type="spellStart"/>
-      <w:r>
-        <w:rPr>
-          <w:rFonts w:ascii="Times New Roman" w:hAnsi="Times New Roman" w:cs="Times New Roman"/>
-          <w:sz w:val="24"/>
-          <w:szCs w:val="24"/>
-          <w:highlight w:val="lightGray"/>
-        </w:rPr>
-        <w:t>html</w:t>
-      </w:r>
-      <w:proofErr w:type="spellEnd"/>
-      <w:r>
-        <w:rPr>
-          <w:rFonts w:ascii="Times New Roman" w:hAnsi="Times New Roman" w:cs="Times New Roman"/>
-          <w:sz w:val="24"/>
-          <w:szCs w:val="24"/>
-          <w:highlight w:val="lightGray"/>
-        </w:rPr>
-        <w:t>&gt;</w:t>
-      </w:r>
-    </w:p>
-    <w:p>
-      <w:pPr>
-        <w:pStyle w:val="Prrafodelista"/>
-        <w:rPr>
-          <w:rFonts w:ascii="Times New Roman" w:hAnsi="Times New Roman" w:cs="Times New Roman"/>
-          <w:sz w:val="24"/>
-          <w:szCs w:val="24"/>
-        </w:rPr>
-      </w:pPr>
-    </w:p>
-    <w:p>
-      <w:pPr>
-        <w:pStyle w:val="Prrafodelista"/>
-        <w:rPr>
-          <w:rFonts w:ascii="Times New Roman" w:hAnsi="Times New Roman" w:cs="Times New Roman"/>
-          <w:sz w:val="24"/>
-          <w:szCs w:val="24"/>
-        </w:rPr>
-      </w:pPr>
-      <w:r>
-        <w:rPr>
-          <w:rFonts w:ascii="Times New Roman" w:hAnsi="Times New Roman" w:cs="Times New Roman"/>
-          <w:sz w:val="24"/>
-          <w:szCs w:val="24"/>
-        </w:rPr>
-        <w:t xml:space="preserve">El </w:t>
-      </w:r>
-      <w:proofErr w:type="spellStart"/>
-      <w:r>
-        <w:rPr>
-          <w:rFonts w:ascii="Times New Roman" w:hAnsi="Times New Roman" w:cs="Times New Roman"/>
-          <w:sz w:val="24"/>
-          <w:szCs w:val="24"/>
-        </w:rPr>
-        <w:t>Doctype</w:t>
-      </w:r>
-      <w:proofErr w:type="spellEnd"/>
-      <w:r>
-        <w:rPr>
-          <w:rFonts w:ascii="Times New Roman" w:hAnsi="Times New Roman" w:cs="Times New Roman"/>
-          <w:sz w:val="24"/>
-          <w:szCs w:val="24"/>
-        </w:rPr>
-        <w:t xml:space="preserve"> o “Declaración del tipo de documento” es una instrucción especial que va al inicio de nuestro documento HTML y que permite al navegador entender qué versión de HTML estamos utilizando. Esta información determinará la manera en la que el navegador procesará el documento, un DOCTYPE distinto podría implicar hasta una visualización diferente del sitio web dentro del mismo navegador.</w:t>
+        </w:rPr>
+      </w:pPr>
+      <w:r>
+        <w:rPr>
+          <w:rFonts w:ascii="Times New Roman" w:hAnsi="Times New Roman" w:cs="Times New Roman"/>
+          <w:sz w:val="24"/>
+          <w:szCs w:val="24"/>
+        </w:rPr>
+        <w:t>El Doctype o “Declaración del tipo de documento” es una instrucción especial que va al inicio de nuestro documento HTML y que permite al navegador entender qué versión de HTML estamos utilizando. Esta información determinará la manera en la que el navegador procesará el documento, un DOCTYPE distinto podría implicar hasta una visualización diferente del sitio web dentro del mismo navegador.</w:t>
       </w:r>
     </w:p>
     <w:p>
@@ -3044,33 +2284,7 @@
           <w:sz w:val="24"/>
           <w:szCs w:val="24"/>
         </w:rPr>
-        <w:t>&lt;</w:t>
-      </w:r>
-      <w:proofErr w:type="spellStart"/>
-      <w:r>
-        <w:rPr>
-          <w:rFonts w:ascii="Times New Roman" w:hAnsi="Times New Roman" w:cs="Times New Roman"/>
-          <w:sz w:val="24"/>
-          <w:szCs w:val="24"/>
-        </w:rPr>
-        <w:t>html</w:t>
-      </w:r>
-      <w:proofErr w:type="spellEnd"/>
-      <w:r>
-        <w:rPr>
-          <w:rFonts w:ascii="Times New Roman" w:hAnsi="Times New Roman" w:cs="Times New Roman"/>
-          <w:sz w:val="24"/>
-          <w:szCs w:val="24"/>
-        </w:rPr>
-        <w:t>&gt; (Etiqueta que indica que lo que viene a continuación es un documento HTML)</w:t>
-      </w:r>
-      <w:r>
-        <w:rPr>
-          <w:rFonts w:ascii="Times New Roman" w:hAnsi="Times New Roman" w:cs="Times New Roman"/>
-          <w:sz w:val="24"/>
-          <w:szCs w:val="24"/>
-        </w:rPr>
-        <w:t>.</w:t>
+        <w:t>&lt;html&gt; (Etiqueta que indica que lo que viene a continuación es un documento HTML).</w:t>
       </w:r>
     </w:p>
     <w:p>
@@ -3092,25 +2306,7 @@
           <w:sz w:val="24"/>
           <w:szCs w:val="24"/>
         </w:rPr>
-        <w:t xml:space="preserve">&lt;head&gt; (Etiqueta de apertura de la cabecera) Aquí va la información sobre el título de la página, el autor, palabras clave, etc. que no se presentarán en la ventana del navegador, salvo el título que </w:t>
-      </w:r>
-      <w:proofErr w:type="spellStart"/>
-      <w:r>
-        <w:rPr>
-          <w:rFonts w:ascii="Times New Roman" w:hAnsi="Times New Roman" w:cs="Times New Roman"/>
-          <w:sz w:val="24"/>
-          <w:szCs w:val="24"/>
-        </w:rPr>
-        <w:t>aparecera</w:t>
-      </w:r>
-      <w:proofErr w:type="spellEnd"/>
-      <w:r>
-        <w:rPr>
-          <w:rFonts w:ascii="Times New Roman" w:hAnsi="Times New Roman" w:cs="Times New Roman"/>
-          <w:sz w:val="24"/>
-          <w:szCs w:val="24"/>
-        </w:rPr>
-        <w:t xml:space="preserve"> en la barra de título de la parte superior.</w:t>
+        <w:t>&lt;head&gt; (Etiqueta de apertura de la cabecera) Aquí va la información sobre el título de la página, el autor, palabras clave, etc. que no se presentarán en la ventana del navegador, salvo el título que aparecera en la barra de título de la parte superior.</w:t>
       </w:r>
     </w:p>
     <w:p>
@@ -3132,15 +2328,7 @@
           <w:sz w:val="24"/>
           <w:szCs w:val="24"/>
         </w:rPr>
-        <w:t>&lt;/head&gt; (Etiqueta de cierre de la cabecera)</w:t>
-      </w:r>
-      <w:r>
-        <w:rPr>
-          <w:rFonts w:ascii="Times New Roman" w:hAnsi="Times New Roman" w:cs="Times New Roman"/>
-          <w:sz w:val="24"/>
-          <w:szCs w:val="24"/>
-        </w:rPr>
-        <w:t>.</w:t>
+        <w:t>&lt;/head&gt; (Etiqueta de cierre de la cabecera).</w:t>
       </w:r>
     </w:p>
     <w:p>
@@ -3162,25 +2350,7 @@
           <w:sz w:val="24"/>
           <w:szCs w:val="24"/>
         </w:rPr>
-        <w:t>&lt;</w:t>
-      </w:r>
-      <w:proofErr w:type="spellStart"/>
-      <w:r>
-        <w:rPr>
-          <w:rFonts w:ascii="Times New Roman" w:hAnsi="Times New Roman" w:cs="Times New Roman"/>
-          <w:sz w:val="24"/>
-          <w:szCs w:val="24"/>
-        </w:rPr>
-        <w:t>body</w:t>
-      </w:r>
-      <w:proofErr w:type="spellEnd"/>
-      <w:r>
-        <w:rPr>
-          <w:rFonts w:ascii="Times New Roman" w:hAnsi="Times New Roman" w:cs="Times New Roman"/>
-          <w:sz w:val="24"/>
-          <w:szCs w:val="24"/>
-        </w:rPr>
-        <w:t xml:space="preserve">&gt; (Etiqueta de apertura del cuerpo)  Aquí va el contenido de la página que será lo que se presente en pantalla.  </w:t>
+        <w:t xml:space="preserve">&lt;body&gt; (Etiqueta de apertura del cuerpo)  Aquí va el contenido de la página que será lo que se presente en pantalla.  </w:t>
       </w:r>
     </w:p>
     <w:p>
@@ -3202,25 +2372,7 @@
           <w:sz w:val="24"/>
           <w:szCs w:val="24"/>
         </w:rPr>
-        <w:t>&lt;/</w:t>
-      </w:r>
-      <w:proofErr w:type="spellStart"/>
-      <w:r>
-        <w:rPr>
-          <w:rFonts w:ascii="Times New Roman" w:hAnsi="Times New Roman" w:cs="Times New Roman"/>
-          <w:sz w:val="24"/>
-          <w:szCs w:val="24"/>
-        </w:rPr>
-        <w:t>body</w:t>
-      </w:r>
-      <w:proofErr w:type="spellEnd"/>
-      <w:r>
-        <w:rPr>
-          <w:rFonts w:ascii="Times New Roman" w:hAnsi="Times New Roman" w:cs="Times New Roman"/>
-          <w:sz w:val="24"/>
-          <w:szCs w:val="24"/>
-        </w:rPr>
-        <w:t>&gt;(Etiqueta de cierre del cuerpo)</w:t>
+        <w:t>&lt;/body&gt;(Etiqueta de cierre del cuerpo)</w:t>
       </w:r>
       <w:r>
         <w:rPr>
@@ -3250,25 +2402,7 @@
           <w:sz w:val="24"/>
           <w:szCs w:val="24"/>
         </w:rPr>
-        <w:t>&lt;/</w:t>
-      </w:r>
-      <w:proofErr w:type="spellStart"/>
-      <w:r>
-        <w:rPr>
-          <w:rFonts w:ascii="Times New Roman" w:hAnsi="Times New Roman" w:cs="Times New Roman"/>
-          <w:sz w:val="24"/>
-          <w:szCs w:val="24"/>
-        </w:rPr>
-        <w:t>html</w:t>
-      </w:r>
-      <w:proofErr w:type="spellEnd"/>
-      <w:r>
-        <w:rPr>
-          <w:rFonts w:ascii="Times New Roman" w:hAnsi="Times New Roman" w:cs="Times New Roman"/>
-          <w:sz w:val="24"/>
-          <w:szCs w:val="24"/>
-        </w:rPr>
-        <w:t>&gt;(Etiqueta de cierre del documento)</w:t>
+        <w:t>&lt;/html&gt;(Etiqueta de cierre del documento)</w:t>
       </w:r>
       <w:r>
         <w:rPr>
@@ -3641,9 +2775,16 @@
           <w:sz w:val="24"/>
           <w:szCs w:val="24"/>
         </w:rPr>
-        <w:t>&lt;</w:t>
-      </w:r>
-      <w:proofErr w:type="spellStart"/>
+        <w:t>&lt;title&gt;</w:t>
+      </w:r>
+      <w:r>
+        <w:rPr>
+          <w:rFonts w:ascii="Times New Roman" w:hAnsi="Times New Roman" w:cs="Times New Roman"/>
+          <w:sz w:val="24"/>
+          <w:szCs w:val="24"/>
+        </w:rPr>
+        <w:t>, o título de la página web, las metaetiquetas (</w:t>
+      </w:r>
       <w:r>
         <w:rPr>
           <w:rFonts w:ascii="Times New Roman" w:hAnsi="Times New Roman" w:cs="Times New Roman"/>
@@ -3652,9 +2793,16 @@
           <w:sz w:val="24"/>
           <w:szCs w:val="24"/>
         </w:rPr>
-        <w:t>title</w:t>
-      </w:r>
-      <w:proofErr w:type="spellEnd"/>
+        <w:t>&lt;meta&gt;</w:t>
+      </w:r>
+      <w:r>
+        <w:rPr>
+          <w:rFonts w:ascii="Times New Roman" w:hAnsi="Times New Roman" w:cs="Times New Roman"/>
+          <w:sz w:val="24"/>
+          <w:szCs w:val="24"/>
+        </w:rPr>
+        <w:t>) que describen el documento y las referencias a scripts y estilos como </w:t>
+      </w:r>
       <w:r>
         <w:rPr>
           <w:rFonts w:ascii="Times New Roman" w:hAnsi="Times New Roman" w:cs="Times New Roman"/>
@@ -3663,83 +2811,7 @@
           <w:sz w:val="24"/>
           <w:szCs w:val="24"/>
         </w:rPr>
-        <w:t>&gt;</w:t>
-      </w:r>
-      <w:r>
-        <w:rPr>
-          <w:rFonts w:ascii="Times New Roman" w:hAnsi="Times New Roman" w:cs="Times New Roman"/>
-          <w:sz w:val="24"/>
-          <w:szCs w:val="24"/>
-        </w:rPr>
-        <w:t xml:space="preserve">, o título de la página web, las </w:t>
-      </w:r>
-      <w:proofErr w:type="spellStart"/>
-      <w:r>
-        <w:rPr>
-          <w:rFonts w:ascii="Times New Roman" w:hAnsi="Times New Roman" w:cs="Times New Roman"/>
-          <w:sz w:val="24"/>
-          <w:szCs w:val="24"/>
-        </w:rPr>
-        <w:t>metaetiquetas</w:t>
-      </w:r>
-      <w:proofErr w:type="spellEnd"/>
-      <w:r>
-        <w:rPr>
-          <w:rFonts w:ascii="Times New Roman" w:hAnsi="Times New Roman" w:cs="Times New Roman"/>
-          <w:sz w:val="24"/>
-          <w:szCs w:val="24"/>
-        </w:rPr>
-        <w:t xml:space="preserve"> (</w:t>
-      </w:r>
-      <w:r>
-        <w:rPr>
-          <w:rFonts w:ascii="Times New Roman" w:hAnsi="Times New Roman" w:cs="Times New Roman"/>
-          <w:b/>
-          <w:bCs/>
-          <w:sz w:val="24"/>
-          <w:szCs w:val="24"/>
-        </w:rPr>
-        <w:t>&lt;meta&gt;</w:t>
-      </w:r>
-      <w:r>
-        <w:rPr>
-          <w:rFonts w:ascii="Times New Roman" w:hAnsi="Times New Roman" w:cs="Times New Roman"/>
-          <w:sz w:val="24"/>
-          <w:szCs w:val="24"/>
-        </w:rPr>
-        <w:t>) que describen el documento y las referencias a scripts y estilos como </w:t>
-      </w:r>
-      <w:r>
-        <w:rPr>
-          <w:rFonts w:ascii="Times New Roman" w:hAnsi="Times New Roman" w:cs="Times New Roman"/>
-          <w:b/>
-          <w:bCs/>
-          <w:sz w:val="24"/>
-          <w:szCs w:val="24"/>
-        </w:rPr>
-        <w:t>&lt;</w:t>
-      </w:r>
-      <w:proofErr w:type="spellStart"/>
-      <w:r>
-        <w:rPr>
-          <w:rFonts w:ascii="Times New Roman" w:hAnsi="Times New Roman" w:cs="Times New Roman"/>
-          <w:b/>
-          <w:bCs/>
-          <w:sz w:val="24"/>
-          <w:szCs w:val="24"/>
-        </w:rPr>
-        <w:t>style</w:t>
-      </w:r>
-      <w:proofErr w:type="spellEnd"/>
-      <w:r>
-        <w:rPr>
-          <w:rFonts w:ascii="Times New Roman" w:hAnsi="Times New Roman" w:cs="Times New Roman"/>
-          <w:b/>
-          <w:bCs/>
-          <w:sz w:val="24"/>
-          <w:szCs w:val="24"/>
-        </w:rPr>
-        <w:t>&gt;</w:t>
+        <w:t>&lt;style&gt;</w:t>
       </w:r>
       <w:r>
         <w:rPr>
@@ -3827,51 +2899,15 @@
           <w:sz w:val="24"/>
           <w:szCs w:val="24"/>
         </w:rPr>
-        <w:t>&lt;</w:t>
-      </w:r>
-      <w:proofErr w:type="spellStart"/>
-      <w:r>
-        <w:rPr>
-          <w:rFonts w:ascii="Times New Roman" w:hAnsi="Times New Roman" w:cs="Times New Roman"/>
-          <w:sz w:val="24"/>
-          <w:szCs w:val="24"/>
-        </w:rPr>
-        <w:t>body</w:t>
-      </w:r>
-      <w:proofErr w:type="spellEnd"/>
-      <w:r>
-        <w:rPr>
-          <w:rFonts w:ascii="Times New Roman" w:hAnsi="Times New Roman" w:cs="Times New Roman"/>
-          <w:sz w:val="24"/>
-          <w:szCs w:val="24"/>
-        </w:rPr>
-        <w:t>&gt;</w:t>
-      </w:r>
-      <w:r>
-        <w:rPr>
-          <w:rFonts w:ascii="Times New Roman" w:hAnsi="Times New Roman" w:cs="Times New Roman"/>
-          <w:sz w:val="24"/>
-          <w:szCs w:val="24"/>
-        </w:rPr>
-        <w:t>&lt;</w:t>
-      </w:r>
-      <w:proofErr w:type="spellStart"/>
-      <w:r>
-        <w:rPr>
-          <w:rFonts w:ascii="Times New Roman" w:hAnsi="Times New Roman" w:cs="Times New Roman"/>
-          <w:sz w:val="24"/>
-          <w:szCs w:val="24"/>
-        </w:rPr>
-        <w:t>body</w:t>
-      </w:r>
-      <w:proofErr w:type="spellEnd"/>
-      <w:r>
-        <w:rPr>
-          <w:rFonts w:ascii="Times New Roman" w:hAnsi="Times New Roman" w:cs="Times New Roman"/>
-          <w:sz w:val="24"/>
-          <w:szCs w:val="24"/>
-        </w:rPr>
-        <w:t>/&gt;</w:t>
+        <w:t>&lt;body&gt;</w:t>
+      </w:r>
+      <w:r>
+        <w:rPr>
+          <w:rFonts w:ascii="Times New Roman" w:hAnsi="Times New Roman" w:cs="Times New Roman"/>
+          <w:sz w:val="24"/>
+          <w:szCs w:val="24"/>
+        </w:rPr>
+        <w:t>&lt;body/&gt;</w:t>
       </w:r>
       <w:r>
         <w:rPr>
@@ -3929,51 +2965,15 @@
           <w:sz w:val="24"/>
           <w:szCs w:val="24"/>
         </w:rPr>
-        <w:t>&lt;</w:t>
-      </w:r>
-      <w:proofErr w:type="spellStart"/>
-      <w:r>
-        <w:rPr>
-          <w:rFonts w:ascii="Times New Roman" w:hAnsi="Times New Roman" w:cs="Times New Roman"/>
-          <w:sz w:val="24"/>
-          <w:szCs w:val="24"/>
-        </w:rPr>
-        <w:t>div</w:t>
-      </w:r>
-      <w:proofErr w:type="spellEnd"/>
-      <w:r>
-        <w:rPr>
-          <w:rFonts w:ascii="Times New Roman" w:hAnsi="Times New Roman" w:cs="Times New Roman"/>
-          <w:sz w:val="24"/>
-          <w:szCs w:val="24"/>
-        </w:rPr>
-        <w:t xml:space="preserve">&gt; </w:t>
-      </w:r>
-      <w:r>
-        <w:rPr>
-          <w:rFonts w:ascii="Times New Roman" w:hAnsi="Times New Roman" w:cs="Times New Roman"/>
-          <w:sz w:val="24"/>
-          <w:szCs w:val="24"/>
-        </w:rPr>
-        <w:t>&lt;</w:t>
-      </w:r>
-      <w:proofErr w:type="spellStart"/>
-      <w:r>
-        <w:rPr>
-          <w:rFonts w:ascii="Times New Roman" w:hAnsi="Times New Roman" w:cs="Times New Roman"/>
-          <w:sz w:val="24"/>
-          <w:szCs w:val="24"/>
-        </w:rPr>
-        <w:t>div</w:t>
-      </w:r>
-      <w:proofErr w:type="spellEnd"/>
-      <w:r>
-        <w:rPr>
-          <w:rFonts w:ascii="Times New Roman" w:hAnsi="Times New Roman" w:cs="Times New Roman"/>
-          <w:sz w:val="24"/>
-          <w:szCs w:val="24"/>
-        </w:rPr>
-        <w:t>/&gt;</w:t>
+        <w:t xml:space="preserve">&lt;div&gt; </w:t>
+      </w:r>
+      <w:r>
+        <w:rPr>
+          <w:rFonts w:ascii="Times New Roman" w:hAnsi="Times New Roman" w:cs="Times New Roman"/>
+          <w:sz w:val="24"/>
+          <w:szCs w:val="24"/>
+        </w:rPr>
+        <w:t>&lt;div/&gt;</w:t>
       </w:r>
       <w:r>
         <w:rPr>
@@ -4065,51 +3065,15 @@
           <w:sz w:val="24"/>
           <w:szCs w:val="24"/>
         </w:rPr>
-        <w:t>&lt;</w:t>
-      </w:r>
-      <w:proofErr w:type="spellStart"/>
-      <w:r>
-        <w:rPr>
-          <w:rFonts w:ascii="Times New Roman" w:hAnsi="Times New Roman" w:cs="Times New Roman"/>
-          <w:sz w:val="24"/>
-          <w:szCs w:val="24"/>
-        </w:rPr>
-        <w:t>strong</w:t>
-      </w:r>
-      <w:proofErr w:type="spellEnd"/>
-      <w:r>
-        <w:rPr>
-          <w:rFonts w:ascii="Times New Roman" w:hAnsi="Times New Roman" w:cs="Times New Roman"/>
-          <w:sz w:val="24"/>
-          <w:szCs w:val="24"/>
-        </w:rPr>
-        <w:t>&gt;</w:t>
-      </w:r>
-      <w:r>
-        <w:rPr>
-          <w:rFonts w:ascii="Times New Roman" w:hAnsi="Times New Roman" w:cs="Times New Roman"/>
-          <w:sz w:val="24"/>
-          <w:szCs w:val="24"/>
-        </w:rPr>
-        <w:t>&lt;</w:t>
-      </w:r>
-      <w:proofErr w:type="spellStart"/>
-      <w:r>
-        <w:rPr>
-          <w:rFonts w:ascii="Times New Roman" w:hAnsi="Times New Roman" w:cs="Times New Roman"/>
-          <w:sz w:val="24"/>
-          <w:szCs w:val="24"/>
-        </w:rPr>
-        <w:t>strong</w:t>
-      </w:r>
-      <w:proofErr w:type="spellEnd"/>
-      <w:r>
-        <w:rPr>
-          <w:rFonts w:ascii="Times New Roman" w:hAnsi="Times New Roman" w:cs="Times New Roman"/>
-          <w:sz w:val="24"/>
-          <w:szCs w:val="24"/>
-        </w:rPr>
-        <w:t>/&gt;</w:t>
+        <w:t>&lt;strong&gt;</w:t>
+      </w:r>
+      <w:r>
+        <w:rPr>
+          <w:rFonts w:ascii="Times New Roman" w:hAnsi="Times New Roman" w:cs="Times New Roman"/>
+          <w:sz w:val="24"/>
+          <w:szCs w:val="24"/>
+        </w:rPr>
+        <w:t>&lt;strong/&gt;</w:t>
       </w:r>
       <w:r>
         <w:rPr>
@@ -4227,25 +3191,7 @@
           <w:sz w:val="24"/>
           <w:szCs w:val="24"/>
         </w:rPr>
-        <w:t>&lt;</w:t>
-      </w:r>
-      <w:proofErr w:type="spellStart"/>
-      <w:r>
-        <w:rPr>
-          <w:rFonts w:ascii="Times New Roman" w:hAnsi="Times New Roman" w:cs="Times New Roman"/>
-          <w:sz w:val="24"/>
-          <w:szCs w:val="24"/>
-        </w:rPr>
-        <w:t>img</w:t>
-      </w:r>
-      <w:proofErr w:type="spellEnd"/>
-      <w:r>
-        <w:rPr>
-          <w:rFonts w:ascii="Times New Roman" w:hAnsi="Times New Roman" w:cs="Times New Roman"/>
-          <w:sz w:val="24"/>
-          <w:szCs w:val="24"/>
-        </w:rPr>
-        <w:t>&gt; para añadir imágenes al documento</w:t>
+        <w:t>&lt;img&gt; para añadir imágenes al documento</w:t>
       </w:r>
       <w:r>
         <w:rPr>
@@ -4279,43 +3225,7 @@
           <w:sz w:val="24"/>
           <w:szCs w:val="24"/>
         </w:rPr>
-        <w:t>&lt;</w:t>
-      </w:r>
-      <w:proofErr w:type="spellStart"/>
-      <w:r>
-        <w:rPr>
-          <w:rFonts w:ascii="Times New Roman" w:hAnsi="Times New Roman" w:cs="Times New Roman"/>
-          <w:sz w:val="24"/>
-          <w:szCs w:val="24"/>
-        </w:rPr>
-        <w:t>footer</w:t>
-      </w:r>
-      <w:proofErr w:type="spellEnd"/>
-      <w:r>
-        <w:rPr>
-          <w:rFonts w:ascii="Times New Roman" w:hAnsi="Times New Roman" w:cs="Times New Roman"/>
-          <w:sz w:val="24"/>
-          <w:szCs w:val="24"/>
-        </w:rPr>
-        <w:t>&gt; &lt;/</w:t>
-      </w:r>
-      <w:proofErr w:type="spellStart"/>
-      <w:r>
-        <w:rPr>
-          <w:rFonts w:ascii="Times New Roman" w:hAnsi="Times New Roman" w:cs="Times New Roman"/>
-          <w:sz w:val="24"/>
-          <w:szCs w:val="24"/>
-        </w:rPr>
-        <w:t>footer</w:t>
-      </w:r>
-      <w:proofErr w:type="spellEnd"/>
-      <w:r>
-        <w:rPr>
-          <w:rFonts w:ascii="Times New Roman" w:hAnsi="Times New Roman" w:cs="Times New Roman"/>
-          <w:sz w:val="24"/>
-          <w:szCs w:val="24"/>
-        </w:rPr>
-        <w:t>&gt;. Incluye el contenido que irá en el pie de página.</w:t>
+        <w:t>&lt;footer&gt; &lt;/footer&gt;. Incluye el contenido que irá en el pie de página.</w:t>
       </w:r>
     </w:p>
     <w:p>
@@ -4343,41 +3253,13 @@
         </w:rPr>
         <w:t>&lt;</w:t>
       </w:r>
-      <w:proofErr w:type="spellStart"/>
-      <w:r>
-        <w:rPr>
-          <w:rFonts w:ascii="Times New Roman" w:hAnsi="Times New Roman" w:cs="Times New Roman"/>
-          <w:sz w:val="24"/>
-          <w:szCs w:val="24"/>
-        </w:rPr>
-        <w:t>form</w:t>
-      </w:r>
-      <w:proofErr w:type="spellEnd"/>
-      <w:r>
-        <w:rPr>
-          <w:rFonts w:ascii="Times New Roman" w:hAnsi="Times New Roman" w:cs="Times New Roman"/>
-          <w:sz w:val="24"/>
-          <w:szCs w:val="24"/>
-        </w:rPr>
-        <w:t>&gt; &lt;/</w:t>
-      </w:r>
-      <w:proofErr w:type="spellStart"/>
-      <w:r>
-        <w:rPr>
-          <w:rFonts w:ascii="Times New Roman" w:hAnsi="Times New Roman" w:cs="Times New Roman"/>
-          <w:sz w:val="24"/>
-          <w:szCs w:val="24"/>
-        </w:rPr>
-        <w:t>form</w:t>
-      </w:r>
-      <w:proofErr w:type="spellEnd"/>
-      <w:r>
-        <w:rPr>
-          <w:rFonts w:ascii="Times New Roman" w:hAnsi="Times New Roman" w:cs="Times New Roman"/>
-          <w:sz w:val="24"/>
-          <w:szCs w:val="24"/>
-        </w:rPr>
-        <w:t>&gt; Esta es la etiqueta de apertura y cierre que incluye un formulario para una web. Todas las etiquetas que definen dicho formulario deben estar encerradas entre estas dos etiquetas.</w:t>
+      <w:r>
+        <w:rPr>
+          <w:rFonts w:ascii="Times New Roman" w:hAnsi="Times New Roman" w:cs="Times New Roman"/>
+          <w:sz w:val="24"/>
+          <w:szCs w:val="24"/>
+        </w:rPr>
+        <w:t>form&gt; &lt;/form&gt; Esta es la etiqueta de apertura y cierre que incluye un formulario para una web. Todas las etiquetas que definen dicho formulario deben estar encerradas entre estas dos etiquetas.</w:t>
       </w:r>
     </w:p>
     <w:p>
@@ -4403,43 +3285,7 @@
           <w:sz w:val="24"/>
           <w:szCs w:val="24"/>
         </w:rPr>
-        <w:t>&lt;</w:t>
-      </w:r>
-      <w:proofErr w:type="spellStart"/>
-      <w:r>
-        <w:rPr>
-          <w:rFonts w:ascii="Times New Roman" w:hAnsi="Times New Roman" w:cs="Times New Roman"/>
-          <w:sz w:val="24"/>
-          <w:szCs w:val="24"/>
-        </w:rPr>
-        <w:t>header</w:t>
-      </w:r>
-      <w:proofErr w:type="spellEnd"/>
-      <w:r>
-        <w:rPr>
-          <w:rFonts w:ascii="Times New Roman" w:hAnsi="Times New Roman" w:cs="Times New Roman"/>
-          <w:sz w:val="24"/>
-          <w:szCs w:val="24"/>
-        </w:rPr>
-        <w:t>&gt; &lt;/</w:t>
-      </w:r>
-      <w:proofErr w:type="spellStart"/>
-      <w:r>
-        <w:rPr>
-          <w:rFonts w:ascii="Times New Roman" w:hAnsi="Times New Roman" w:cs="Times New Roman"/>
-          <w:sz w:val="24"/>
-          <w:szCs w:val="24"/>
-        </w:rPr>
-        <w:t>header</w:t>
-      </w:r>
-      <w:proofErr w:type="spellEnd"/>
-      <w:r>
-        <w:rPr>
-          <w:rFonts w:ascii="Times New Roman" w:hAnsi="Times New Roman" w:cs="Times New Roman"/>
-          <w:sz w:val="24"/>
-          <w:szCs w:val="24"/>
-        </w:rPr>
-        <w:t>&gt;. Define la parte superior o cabecera de una web. En ella mayormente se encuentra el logotipo y nombre de la web, así como el menú.</w:t>
+        <w:t>&lt;header&gt; &lt;/header&gt;. Define la parte superior o cabecera de una web. En ella mayormente se encuentra el logotipo y nombre de la web, así como el menú.</w:t>
       </w:r>
     </w:p>
     <w:p>
@@ -4645,25 +3491,7 @@
           <w:sz w:val="24"/>
           <w:szCs w:val="24"/>
         </w:rPr>
-        <w:t>Alt es un atributo obligatorio de la etiqueta &lt;</w:t>
-      </w:r>
-      <w:proofErr w:type="spellStart"/>
-      <w:r>
-        <w:rPr>
-          <w:rFonts w:ascii="Times New Roman" w:hAnsi="Times New Roman" w:cs="Times New Roman"/>
-          <w:sz w:val="24"/>
-          <w:szCs w:val="24"/>
-        </w:rPr>
-        <w:t>img</w:t>
-      </w:r>
-      <w:proofErr w:type="spellEnd"/>
-      <w:r>
-        <w:rPr>
-          <w:rFonts w:ascii="Times New Roman" w:hAnsi="Times New Roman" w:cs="Times New Roman"/>
-          <w:sz w:val="24"/>
-          <w:szCs w:val="24"/>
-        </w:rPr>
-        <w:t>&gt;. Es una descripción alternativa para</w:t>
+        <w:t>Alt es un atributo obligatorio de la etiqueta &lt;img&gt;. Es una descripción alternativa para</w:t>
       </w:r>
       <w:r>
         <w:rPr>
@@ -4723,18 +3551,8 @@
           <w:sz w:val="24"/>
           <w:szCs w:val="24"/>
         </w:rPr>
-        <w:t xml:space="preserve">Por una ruta o nombre de archivo incorrectos en el atributo </w:t>
-      </w:r>
-      <w:proofErr w:type="spellStart"/>
-      <w:r>
-        <w:rPr>
-          <w:rFonts w:ascii="Times New Roman" w:hAnsi="Times New Roman" w:cs="Times New Roman"/>
-          <w:sz w:val="24"/>
-          <w:szCs w:val="24"/>
-        </w:rPr>
-        <w:t>src;</w:t>
-      </w:r>
-      <w:proofErr w:type="spellEnd"/>
+        <w:t>Por una ruta o nombre de archivo incorrectos en el atributo src;</w:t>
+      </w:r>
     </w:p>
     <w:p>
       <w:pPr>
@@ -4773,25 +3591,7 @@
           <w:sz w:val="24"/>
           <w:szCs w:val="24"/>
         </w:rPr>
-        <w:t xml:space="preserve">Atributo: </w:t>
-      </w:r>
-      <w:proofErr w:type="spellStart"/>
-      <w:r>
-        <w:rPr>
-          <w:rFonts w:ascii="Times New Roman" w:hAnsi="Times New Roman" w:cs="Times New Roman"/>
-          <w:sz w:val="24"/>
-          <w:szCs w:val="24"/>
-        </w:rPr>
-        <w:t>Class</w:t>
-      </w:r>
-      <w:proofErr w:type="spellEnd"/>
-      <w:r>
-        <w:rPr>
-          <w:rFonts w:ascii="Times New Roman" w:hAnsi="Times New Roman" w:cs="Times New Roman"/>
-          <w:sz w:val="24"/>
-          <w:szCs w:val="24"/>
-        </w:rPr>
-        <w:t>.</w:t>
+        <w:t>Atributo: Class.</w:t>
       </w:r>
     </w:p>
     <w:p>
@@ -4835,45 +3635,8 @@
           <w:sz w:val="24"/>
           <w:szCs w:val="24"/>
         </w:rPr>
-        <w:t>&lt;</w:t>
-      </w:r>
-      <w:proofErr w:type="spellStart"/>
-      <w:r>
-        <w:rPr>
-          <w:rFonts w:ascii="Times New Roman" w:hAnsi="Times New Roman" w:cs="Times New Roman"/>
-          <w:sz w:val="24"/>
-          <w:szCs w:val="24"/>
-        </w:rPr>
-        <w:t>img</w:t>
-      </w:r>
-      <w:proofErr w:type="spellEnd"/>
-      <w:r>
-        <w:rPr>
-          <w:rFonts w:ascii="Times New Roman" w:hAnsi="Times New Roman" w:cs="Times New Roman"/>
-          <w:sz w:val="24"/>
-          <w:szCs w:val="24"/>
-        </w:rPr>
-        <w:t xml:space="preserve"> </w:t>
-      </w:r>
-      <w:proofErr w:type="spellStart"/>
-      <w:r>
-        <w:rPr>
-          <w:rFonts w:ascii="Times New Roman" w:hAnsi="Times New Roman" w:cs="Times New Roman"/>
-          <w:sz w:val="24"/>
-          <w:szCs w:val="24"/>
-        </w:rPr>
-        <w:t>src</w:t>
-      </w:r>
-      <w:proofErr w:type="spellEnd"/>
-      <w:r>
-        <w:rPr>
-          <w:rFonts w:ascii="Times New Roman" w:hAnsi="Times New Roman" w:cs="Times New Roman"/>
-          <w:sz w:val="24"/>
-          <w:szCs w:val="24"/>
-        </w:rPr>
-        <w:t xml:space="preserve">="letrero-html.jpg" </w:t>
-      </w:r>
-      <w:proofErr w:type="spellStart"/>
+        <w:t xml:space="preserve">&lt;img src="letrero-html.jpg" </w:t>
+      </w:r>
       <w:r>
         <w:rPr>
           <w:rFonts w:ascii="Times New Roman" w:hAnsi="Times New Roman" w:cs="Times New Roman"/>
@@ -4882,9 +3645,8 @@
           <w:sz w:val="24"/>
           <w:szCs w:val="24"/>
         </w:rPr>
-        <w:t>alt</w:t>
-      </w:r>
-      <w:proofErr w:type="spellEnd"/>
+        <w:t>alt="Descripcion breve, clara</w:t>
+      </w:r>
       <w:r>
         <w:rPr>
           <w:rFonts w:ascii="Times New Roman" w:hAnsi="Times New Roman" w:cs="Times New Roman"/>
@@ -4893,9 +3655,8 @@
           <w:sz w:val="24"/>
           <w:szCs w:val="24"/>
         </w:rPr>
-        <w:t>="</w:t>
-      </w:r>
-      <w:proofErr w:type="spellStart"/>
+        <w:t xml:space="preserve"> y única</w:t>
+      </w:r>
       <w:r>
         <w:rPr>
           <w:rFonts w:ascii="Times New Roman" w:hAnsi="Times New Roman" w:cs="Times New Roman"/>
@@ -4904,9 +3665,8 @@
           <w:sz w:val="24"/>
           <w:szCs w:val="24"/>
         </w:rPr>
-        <w:t>Descripcion</w:t>
-      </w:r>
-      <w:proofErr w:type="spellEnd"/>
+        <w:t xml:space="preserve"> de la imagen"</w:t>
+      </w:r>
       <w:r>
         <w:rPr>
           <w:rFonts w:ascii="Times New Roman" w:hAnsi="Times New Roman" w:cs="Times New Roman"/>
@@ -4915,7 +3675,7 @@
           <w:sz w:val="24"/>
           <w:szCs w:val="24"/>
         </w:rPr>
-        <w:t xml:space="preserve"> breve, clara</w:t>
+        <w:t xml:space="preserve"> </w:t>
       </w:r>
       <w:r>
         <w:rPr>
@@ -4925,7 +3685,7 @@
           <w:sz w:val="24"/>
           <w:szCs w:val="24"/>
         </w:rPr>
-        <w:t xml:space="preserve"> y única</w:t>
+        <w:t>class="</w:t>
       </w:r>
       <w:r>
         <w:rPr>
@@ -4935,62 +3695,8 @@
           <w:sz w:val="24"/>
           <w:szCs w:val="24"/>
         </w:rPr>
-        <w:t xml:space="preserve"> de la imagen</w:t>
-      </w:r>
-      <w:r>
-        <w:rPr>
-          <w:rFonts w:ascii="Times New Roman" w:hAnsi="Times New Roman" w:cs="Times New Roman"/>
-          <w:b/>
-          <w:bCs/>
-          <w:sz w:val="24"/>
-          <w:szCs w:val="24"/>
-        </w:rPr>
-        <w:t>"</w:t>
-      </w:r>
-      <w:r>
-        <w:rPr>
-          <w:rFonts w:ascii="Times New Roman" w:hAnsi="Times New Roman" w:cs="Times New Roman"/>
-          <w:b/>
-          <w:bCs/>
-          <w:sz w:val="24"/>
-          <w:szCs w:val="24"/>
-        </w:rPr>
-        <w:t xml:space="preserve"> </w:t>
-      </w:r>
-      <w:proofErr w:type="spellStart"/>
-      <w:r>
-        <w:rPr>
-          <w:rFonts w:ascii="Times New Roman" w:hAnsi="Times New Roman" w:cs="Times New Roman"/>
-          <w:b/>
-          <w:bCs/>
-          <w:sz w:val="24"/>
-          <w:szCs w:val="24"/>
-        </w:rPr>
-        <w:t>class</w:t>
-      </w:r>
-      <w:proofErr w:type="spellEnd"/>
-      <w:r>
-        <w:rPr>
-          <w:rFonts w:ascii="Times New Roman" w:hAnsi="Times New Roman" w:cs="Times New Roman"/>
-          <w:b/>
-          <w:bCs/>
-          <w:sz w:val="24"/>
-          <w:szCs w:val="24"/>
-        </w:rPr>
-        <w:t>="</w:t>
-      </w:r>
-      <w:proofErr w:type="spellStart"/>
-      <w:r>
-        <w:rPr>
-          <w:rFonts w:ascii="Times New Roman" w:hAnsi="Times New Roman" w:cs="Times New Roman"/>
-          <w:b/>
-          <w:bCs/>
-          <w:sz w:val="24"/>
-          <w:szCs w:val="24"/>
-        </w:rPr>
         <w:t>imagenLetrero</w:t>
       </w:r>
-      <w:proofErr w:type="spellEnd"/>
       <w:r>
         <w:rPr>
           <w:rFonts w:ascii="Times New Roman" w:hAnsi="Times New Roman" w:cs="Times New Roman"/>
@@ -5159,61 +3865,7 @@
           <w:sz w:val="24"/>
           <w:szCs w:val="24"/>
         </w:rPr>
-        <w:t>CSS (</w:t>
-      </w:r>
-      <w:proofErr w:type="spellStart"/>
-      <w:r>
-        <w:rPr>
-          <w:rFonts w:ascii="Times New Roman" w:hAnsi="Times New Roman" w:cs="Times New Roman"/>
-          <w:sz w:val="24"/>
-          <w:szCs w:val="24"/>
-        </w:rPr>
-        <w:t>Cascading</w:t>
-      </w:r>
-      <w:proofErr w:type="spellEnd"/>
-      <w:r>
-        <w:rPr>
-          <w:rFonts w:ascii="Times New Roman" w:hAnsi="Times New Roman" w:cs="Times New Roman"/>
-          <w:sz w:val="24"/>
-          <w:szCs w:val="24"/>
-        </w:rPr>
-        <w:t xml:space="preserve"> Style </w:t>
-      </w:r>
-      <w:proofErr w:type="spellStart"/>
-      <w:r>
-        <w:rPr>
-          <w:rFonts w:ascii="Times New Roman" w:hAnsi="Times New Roman" w:cs="Times New Roman"/>
-          <w:sz w:val="24"/>
-          <w:szCs w:val="24"/>
-        </w:rPr>
-        <w:t>Sheets</w:t>
-      </w:r>
-      <w:proofErr w:type="spellEnd"/>
-      <w:r>
-        <w:rPr>
-          <w:rFonts w:ascii="Times New Roman" w:hAnsi="Times New Roman" w:cs="Times New Roman"/>
-          <w:sz w:val="24"/>
-          <w:szCs w:val="24"/>
-        </w:rPr>
-        <w:t xml:space="preserve">) es un lenguaje que permite cambiar la apariencia de una página HTML. A través de CSS, puedes modificar colores, tipografía, espaciado, y </w:t>
-      </w:r>
-      <w:proofErr w:type="spellStart"/>
-      <w:r>
-        <w:rPr>
-          <w:rFonts w:ascii="Times New Roman" w:hAnsi="Times New Roman" w:cs="Times New Roman"/>
-          <w:sz w:val="24"/>
-          <w:szCs w:val="24"/>
-        </w:rPr>
-        <w:t>layout</w:t>
-      </w:r>
-      <w:proofErr w:type="spellEnd"/>
-      <w:r>
-        <w:rPr>
-          <w:rFonts w:ascii="Times New Roman" w:hAnsi="Times New Roman" w:cs="Times New Roman"/>
-          <w:sz w:val="24"/>
-          <w:szCs w:val="24"/>
-        </w:rPr>
-        <w:t xml:space="preserve"> de los elementos. También permite ajustar márgenes, bordes, y agregar efectos como sombras y transiciones, mejorando así la presentación visual y la experiencia del usuario en la web.</w:t>
+        <w:t>CSS (Cascading Style Sheets) es un lenguaje que permite cambiar la apariencia de una página HTML. A través de CSS, puedes modificar colores, tipografía, espaciado, y layout de los elementos. También permite ajustar márgenes, bordes, y agregar efectos como sombras y transiciones, mejorando así la presentación visual y la experiencia del usuario en la web.</w:t>
       </w:r>
     </w:p>
     <w:p>
@@ -5268,6 +3920,578 @@
     </w:p>
     <w:p>
       <w:pPr>
+        <w:ind w:left="1068"/>
+        <w:rPr>
+          <w:rFonts w:ascii="Times New Roman" w:hAnsi="Times New Roman" w:cs="Times New Roman"/>
+          <w:sz w:val="24"/>
+          <w:szCs w:val="24"/>
+        </w:rPr>
+      </w:pPr>
+      <w:r>
+        <w:rPr>
+          <w:rFonts w:ascii="Times New Roman" w:hAnsi="Times New Roman" w:cs="Times New Roman"/>
+          <w:sz w:val="24"/>
+          <w:szCs w:val="24"/>
+        </w:rPr>
+        <w:lastRenderedPageBreak/>
+        <w:t>En </w:t>
+      </w:r>
+      <w:hyperlink r:id="rId11" w:history="1">
+        <w:r>
+          <w:rPr>
+            <w:rStyle w:val="Hipervnculo"/>
+            <w:rFonts w:ascii="Times New Roman" w:hAnsi="Times New Roman" w:cs="Times New Roman"/>
+            <w:color w:val="auto"/>
+            <w:sz w:val="24"/>
+            <w:szCs w:val="24"/>
+            <w:u w:val="none"/>
+          </w:rPr>
+          <w:t>CSS</w:t>
+        </w:r>
+      </w:hyperlink>
+      <w:r>
+        <w:rPr>
+          <w:rFonts w:ascii="Times New Roman" w:hAnsi="Times New Roman" w:cs="Times New Roman"/>
+          <w:sz w:val="24"/>
+          <w:szCs w:val="24"/>
+        </w:rPr>
+        <w:t> los selectores se utilizan para delimitar los elementos </w:t>
+      </w:r>
+      <w:hyperlink r:id="rId12" w:history="1">
+        <w:r>
+          <w:rPr>
+            <w:rStyle w:val="Hipervnculo"/>
+            <w:rFonts w:ascii="Times New Roman" w:hAnsi="Times New Roman" w:cs="Times New Roman"/>
+            <w:color w:val="auto"/>
+            <w:sz w:val="24"/>
+            <w:szCs w:val="24"/>
+            <w:u w:val="none"/>
+          </w:rPr>
+          <w:t>HTML</w:t>
+        </w:r>
+      </w:hyperlink>
+      <w:r>
+        <w:rPr>
+          <w:rFonts w:ascii="Times New Roman" w:hAnsi="Times New Roman" w:cs="Times New Roman"/>
+          <w:sz w:val="24"/>
+          <w:szCs w:val="24"/>
+        </w:rPr>
+        <w:t> de nuestra página web a los que queremos aplicar estilo. Hay una amplia variedad de selectores CSS, lo que permite una gran precisión a la hora de seleccionar elementos a los que aplicar estilo.</w:t>
+      </w:r>
+    </w:p>
+    <w:p>
+      <w:pPr>
+        <w:ind w:left="1068"/>
+        <w:rPr>
+          <w:rFonts w:ascii="Times New Roman" w:hAnsi="Times New Roman" w:cs="Times New Roman"/>
+          <w:sz w:val="24"/>
+          <w:szCs w:val="24"/>
+        </w:rPr>
+      </w:pPr>
+      <w:r>
+        <w:rPr>
+          <w:rFonts w:ascii="Times New Roman" w:hAnsi="Times New Roman" w:cs="Times New Roman"/>
+          <w:sz w:val="24"/>
+          <w:szCs w:val="24"/>
+        </w:rPr>
+        <w:t> Un selector CSS es la primera parte de una regla CSS. Es un patrón de elementos y otros términos que indican al navegador qué elementos HTML se seleccionan para aplicarles una regla que incluye los valores de las propiedades CSS. El elemento o los elementos seleccionados por el selector se denominan </w:t>
+      </w:r>
+      <w:r>
+        <w:rPr>
+          <w:rFonts w:ascii="Times New Roman" w:hAnsi="Times New Roman" w:cs="Times New Roman"/>
+          <w:i/>
+          <w:iCs/>
+          <w:sz w:val="24"/>
+          <w:szCs w:val="24"/>
+        </w:rPr>
+        <w:t>sujeto del selector</w:t>
+      </w:r>
+      <w:r>
+        <w:rPr>
+          <w:rFonts w:ascii="Times New Roman" w:hAnsi="Times New Roman" w:cs="Times New Roman"/>
+          <w:sz w:val="24"/>
+          <w:szCs w:val="24"/>
+        </w:rPr>
+        <w:t>.</w:t>
+      </w:r>
+    </w:p>
+    <w:p>
+      <w:pPr>
+        <w:pStyle w:val="Prrafodelista"/>
+        <w:numPr>
+          <w:ilvl w:val="0"/>
+          <w:numId w:val="27"/>
+        </w:numPr>
+        <w:rPr>
+          <w:rFonts w:ascii="Times New Roman" w:hAnsi="Times New Roman" w:cs="Times New Roman"/>
+          <w:sz w:val="24"/>
+          <w:szCs w:val="24"/>
+        </w:rPr>
+      </w:pPr>
+      <w:r>
+        <w:rPr>
+          <w:rFonts w:ascii="Times New Roman" w:hAnsi="Times New Roman" w:cs="Times New Roman"/>
+          <w:sz w:val="24"/>
+          <w:szCs w:val="24"/>
+        </w:rPr>
+        <w:t>Selector universal: * { atributo:valor; }</w:t>
+      </w:r>
+    </w:p>
+    <w:p>
+      <w:pPr>
+        <w:ind w:left="1068"/>
+        <w:rPr>
+          <w:rFonts w:ascii="Times New Roman" w:hAnsi="Times New Roman" w:cs="Times New Roman"/>
+          <w:sz w:val="24"/>
+          <w:szCs w:val="24"/>
+        </w:rPr>
+      </w:pPr>
+      <w:r>
+        <w:rPr>
+          <w:rFonts w:ascii="Times New Roman" w:hAnsi="Times New Roman" w:cs="Times New Roman"/>
+          <w:sz w:val="24"/>
+          <w:szCs w:val="24"/>
+        </w:rPr>
+        <w:t>El estilo se aplicará a todos los elementos de la página</w:t>
+      </w:r>
+    </w:p>
+    <w:p>
+      <w:pPr>
+        <w:pStyle w:val="Prrafodelista"/>
+        <w:numPr>
+          <w:ilvl w:val="0"/>
+          <w:numId w:val="27"/>
+        </w:numPr>
+        <w:rPr>
+          <w:rFonts w:ascii="Times New Roman" w:hAnsi="Times New Roman" w:cs="Times New Roman"/>
+          <w:sz w:val="24"/>
+          <w:szCs w:val="24"/>
+        </w:rPr>
+      </w:pPr>
+      <w:r>
+        <w:rPr>
+          <w:rFonts w:ascii="Times New Roman" w:hAnsi="Times New Roman" w:cs="Times New Roman"/>
+          <w:sz w:val="24"/>
+          <w:szCs w:val="24"/>
+        </w:rPr>
+        <w:t>Selector etiqueta: etiqueta { atributo:valor</w:t>
+      </w:r>
+      <w:r>
+        <w:rPr>
+          <w:rFonts w:ascii="Times New Roman" w:hAnsi="Times New Roman" w:cs="Times New Roman"/>
+          <w:sz w:val="24"/>
+          <w:szCs w:val="24"/>
+        </w:rPr>
+        <w:t>;</w:t>
+      </w:r>
+      <w:r>
+        <w:rPr>
+          <w:rFonts w:ascii="Times New Roman" w:hAnsi="Times New Roman" w:cs="Times New Roman"/>
+          <w:sz w:val="24"/>
+          <w:szCs w:val="24"/>
+        </w:rPr>
+        <w:t xml:space="preserve"> }</w:t>
+      </w:r>
+    </w:p>
+    <w:p>
+      <w:pPr>
+        <w:ind w:left="1068"/>
+        <w:rPr>
+          <w:rFonts w:ascii="Times New Roman" w:hAnsi="Times New Roman" w:cs="Times New Roman"/>
+          <w:sz w:val="24"/>
+          <w:szCs w:val="24"/>
+        </w:rPr>
+      </w:pPr>
+      <w:r>
+        <w:rPr>
+          <w:rFonts w:ascii="Times New Roman" w:hAnsi="Times New Roman" w:cs="Times New Roman"/>
+          <w:sz w:val="24"/>
+          <w:szCs w:val="24"/>
+        </w:rPr>
+        <w:t xml:space="preserve">El estilo se aplicará a todos los elementos </w:t>
+      </w:r>
+      <w:r>
+        <w:rPr>
+          <w:rFonts w:ascii="Times New Roman" w:hAnsi="Times New Roman" w:cs="Times New Roman"/>
+          <w:sz w:val="24"/>
+          <w:szCs w:val="24"/>
+        </w:rPr>
+        <w:t>de dicha etiqueta</w:t>
+      </w:r>
+    </w:p>
+    <w:p>
+      <w:pPr>
+        <w:pStyle w:val="Prrafodelista"/>
+        <w:numPr>
+          <w:ilvl w:val="0"/>
+          <w:numId w:val="27"/>
+        </w:numPr>
+        <w:rPr>
+          <w:rFonts w:ascii="Times New Roman" w:hAnsi="Times New Roman" w:cs="Times New Roman"/>
+          <w:sz w:val="24"/>
+          <w:szCs w:val="24"/>
+        </w:rPr>
+      </w:pPr>
+      <w:r>
+        <w:rPr>
+          <w:rFonts w:ascii="Times New Roman" w:hAnsi="Times New Roman" w:cs="Times New Roman"/>
+          <w:sz w:val="24"/>
+          <w:szCs w:val="24"/>
+        </w:rPr>
+        <w:t>S</w:t>
+      </w:r>
+      <w:r>
+        <w:rPr>
+          <w:rFonts w:ascii="Times New Roman" w:hAnsi="Times New Roman" w:cs="Times New Roman"/>
+          <w:sz w:val="24"/>
+          <w:szCs w:val="24"/>
+        </w:rPr>
+        <w:t>elector clase: .clase { atributo:valor }</w:t>
+      </w:r>
+    </w:p>
+    <w:p>
+      <w:pPr>
+        <w:ind w:left="1068"/>
+        <w:rPr>
+          <w:rFonts w:ascii="Times New Roman" w:hAnsi="Times New Roman" w:cs="Times New Roman"/>
+          <w:sz w:val="24"/>
+          <w:szCs w:val="24"/>
+        </w:rPr>
+      </w:pPr>
+      <w:r>
+        <w:rPr>
+          <w:rFonts w:ascii="Times New Roman" w:hAnsi="Times New Roman" w:cs="Times New Roman"/>
+          <w:sz w:val="24"/>
+          <w:szCs w:val="24"/>
+        </w:rPr>
+        <w:t xml:space="preserve">El estilo se aplicará a cualquier elemento que tenga la clase </w:t>
+      </w:r>
+      <w:r>
+        <w:rPr>
+          <w:rFonts w:ascii="Times New Roman" w:hAnsi="Times New Roman" w:cs="Times New Roman"/>
+          <w:sz w:val="24"/>
+          <w:szCs w:val="24"/>
+        </w:rPr>
+        <w:t>mencionada.</w:t>
+      </w:r>
+    </w:p>
+    <w:p>
+      <w:pPr>
+        <w:pStyle w:val="Prrafodelista"/>
+        <w:numPr>
+          <w:ilvl w:val="0"/>
+          <w:numId w:val="27"/>
+        </w:numPr>
+        <w:rPr>
+          <w:rFonts w:ascii="Times New Roman" w:hAnsi="Times New Roman" w:cs="Times New Roman"/>
+          <w:sz w:val="24"/>
+          <w:szCs w:val="24"/>
+        </w:rPr>
+      </w:pPr>
+      <w:r>
+        <w:rPr>
+          <w:rFonts w:ascii="Times New Roman" w:hAnsi="Times New Roman" w:cs="Times New Roman"/>
+          <w:sz w:val="24"/>
+          <w:szCs w:val="24"/>
+        </w:rPr>
+        <w:t xml:space="preserve">Selector clase: </w:t>
+      </w:r>
+      <w:r>
+        <w:rPr>
+          <w:rFonts w:ascii="Times New Roman" w:hAnsi="Times New Roman" w:cs="Times New Roman"/>
+          <w:sz w:val="24"/>
+          <w:szCs w:val="24"/>
+        </w:rPr>
+        <w:t>#id</w:t>
+      </w:r>
+      <w:r>
+        <w:rPr>
+          <w:rFonts w:ascii="Times New Roman" w:hAnsi="Times New Roman" w:cs="Times New Roman"/>
+          <w:sz w:val="24"/>
+          <w:szCs w:val="24"/>
+        </w:rPr>
+        <w:t xml:space="preserve"> { atributo:valor</w:t>
+      </w:r>
+      <w:r>
+        <w:rPr>
+          <w:rFonts w:ascii="Times New Roman" w:hAnsi="Times New Roman" w:cs="Times New Roman"/>
+          <w:sz w:val="24"/>
+          <w:szCs w:val="24"/>
+        </w:rPr>
+        <w:t>;</w:t>
+      </w:r>
+      <w:r>
+        <w:rPr>
+          <w:rFonts w:ascii="Times New Roman" w:hAnsi="Times New Roman" w:cs="Times New Roman"/>
+          <w:sz w:val="24"/>
+          <w:szCs w:val="24"/>
+        </w:rPr>
+        <w:t xml:space="preserve"> }</w:t>
+      </w:r>
+    </w:p>
+    <w:p>
+      <w:pPr>
+        <w:ind w:left="1068"/>
+        <w:rPr>
+          <w:rFonts w:ascii="Times New Roman" w:hAnsi="Times New Roman" w:cs="Times New Roman"/>
+          <w:sz w:val="24"/>
+          <w:szCs w:val="24"/>
+        </w:rPr>
+      </w:pPr>
+      <w:r>
+        <w:rPr>
+          <w:rFonts w:ascii="Times New Roman" w:hAnsi="Times New Roman" w:cs="Times New Roman"/>
+          <w:sz w:val="24"/>
+          <w:szCs w:val="24"/>
+        </w:rPr>
+        <w:t>El estilo se aplicará a</w:t>
+      </w:r>
+      <w:r>
+        <w:rPr>
+          <w:rFonts w:ascii="Times New Roman" w:hAnsi="Times New Roman" w:cs="Times New Roman"/>
+          <w:sz w:val="24"/>
+          <w:szCs w:val="24"/>
+        </w:rPr>
+        <w:t>l</w:t>
+      </w:r>
+      <w:r>
+        <w:rPr>
+          <w:rFonts w:ascii="Times New Roman" w:hAnsi="Times New Roman" w:cs="Times New Roman"/>
+          <w:sz w:val="24"/>
+          <w:szCs w:val="24"/>
+        </w:rPr>
+        <w:t xml:space="preserve"> elemento que tenga </w:t>
+      </w:r>
+      <w:r>
+        <w:rPr>
+          <w:rFonts w:ascii="Times New Roman" w:hAnsi="Times New Roman" w:cs="Times New Roman"/>
+          <w:sz w:val="24"/>
+          <w:szCs w:val="24"/>
+        </w:rPr>
+        <w:t xml:space="preserve">el ID (único) </w:t>
+      </w:r>
+      <w:r>
+        <w:rPr>
+          <w:rFonts w:ascii="Times New Roman" w:hAnsi="Times New Roman" w:cs="Times New Roman"/>
+          <w:sz w:val="24"/>
+          <w:szCs w:val="24"/>
+        </w:rPr>
+        <w:t>mencionad</w:t>
+      </w:r>
+      <w:r>
+        <w:rPr>
+          <w:rFonts w:ascii="Times New Roman" w:hAnsi="Times New Roman" w:cs="Times New Roman"/>
+          <w:sz w:val="24"/>
+          <w:szCs w:val="24"/>
+        </w:rPr>
+        <w:t>o</w:t>
+      </w:r>
+      <w:r>
+        <w:rPr>
+          <w:rFonts w:ascii="Times New Roman" w:hAnsi="Times New Roman" w:cs="Times New Roman"/>
+          <w:sz w:val="24"/>
+          <w:szCs w:val="24"/>
+        </w:rPr>
+        <w:t>.</w:t>
+      </w:r>
+    </w:p>
+    <w:p>
+      <w:pPr>
+        <w:pStyle w:val="Prrafodelista"/>
+        <w:numPr>
+          <w:ilvl w:val="0"/>
+          <w:numId w:val="27"/>
+        </w:numPr>
+        <w:rPr>
+          <w:rFonts w:ascii="Times New Roman" w:hAnsi="Times New Roman" w:cs="Times New Roman"/>
+          <w:sz w:val="24"/>
+          <w:szCs w:val="24"/>
+        </w:rPr>
+      </w:pPr>
+      <w:r>
+        <w:rPr>
+          <w:rFonts w:ascii="Times New Roman" w:hAnsi="Times New Roman" w:cs="Times New Roman"/>
+          <w:sz w:val="24"/>
+          <w:szCs w:val="24"/>
+        </w:rPr>
+        <w:t>Las pseudoclases y los pseudoelementos</w:t>
+      </w:r>
+      <w:r>
+        <w:rPr>
+          <w:rFonts w:ascii="Times New Roman" w:hAnsi="Times New Roman" w:cs="Times New Roman"/>
+          <w:sz w:val="24"/>
+          <w:szCs w:val="24"/>
+        </w:rPr>
+        <w:t xml:space="preserve">: </w:t>
+      </w:r>
+      <w:r>
+        <w:rPr>
+          <w:rFonts w:ascii="Times New Roman" w:hAnsi="Times New Roman" w:cs="Times New Roman"/>
+          <w:sz w:val="24"/>
+          <w:szCs w:val="24"/>
+        </w:rPr>
+        <w:t>a: hover {</w:t>
+      </w:r>
+      <w:r>
+        <w:rPr>
+          <w:rFonts w:ascii="Times New Roman" w:hAnsi="Times New Roman" w:cs="Times New Roman"/>
+          <w:sz w:val="24"/>
+          <w:szCs w:val="24"/>
+        </w:rPr>
+        <w:t xml:space="preserve"> </w:t>
+      </w:r>
+      <w:r>
+        <w:rPr>
+          <w:rFonts w:ascii="Times New Roman" w:hAnsi="Times New Roman" w:cs="Times New Roman"/>
+          <w:sz w:val="24"/>
+          <w:szCs w:val="24"/>
+        </w:rPr>
+        <w:t>atributo:valor</w:t>
+      </w:r>
+      <w:r>
+        <w:rPr>
+          <w:rFonts w:ascii="Times New Roman" w:hAnsi="Times New Roman" w:cs="Times New Roman"/>
+          <w:sz w:val="24"/>
+          <w:szCs w:val="24"/>
+        </w:rPr>
+        <w:t xml:space="preserve">; </w:t>
+      </w:r>
+      <w:r>
+        <w:rPr>
+          <w:rFonts w:ascii="Times New Roman" w:hAnsi="Times New Roman" w:cs="Times New Roman"/>
+          <w:sz w:val="24"/>
+          <w:szCs w:val="24"/>
+        </w:rPr>
+        <w:t>}</w:t>
+      </w:r>
+    </w:p>
+    <w:p>
+      <w:pPr>
+        <w:ind w:left="1068"/>
+        <w:rPr>
+          <w:rFonts w:ascii="Times New Roman" w:hAnsi="Times New Roman" w:cs="Times New Roman"/>
+          <w:sz w:val="24"/>
+          <w:szCs w:val="24"/>
+        </w:rPr>
+      </w:pPr>
+      <w:r>
+        <w:rPr>
+          <w:rFonts w:ascii="Times New Roman" w:hAnsi="Times New Roman" w:cs="Times New Roman"/>
+          <w:sz w:val="24"/>
+          <w:szCs w:val="24"/>
+        </w:rPr>
+        <w:t>Este grupo de selectores incluye pseudoclases, que aplican estilo a ciertos estados de un elemento. La pseudoclase :hover, por ejemplo, selecciona un elemento solo cuando se le pasa el ratón por encima.</w:t>
+      </w:r>
+    </w:p>
+    <w:p>
+      <w:pPr>
+        <w:pStyle w:val="Prrafodelista"/>
+        <w:numPr>
+          <w:ilvl w:val="0"/>
+          <w:numId w:val="27"/>
+        </w:numPr>
+        <w:rPr>
+          <w:rFonts w:ascii="Times New Roman" w:hAnsi="Times New Roman" w:cs="Times New Roman"/>
+          <w:sz w:val="24"/>
+          <w:szCs w:val="24"/>
+        </w:rPr>
+      </w:pPr>
+      <w:r>
+        <w:rPr>
+          <w:rFonts w:ascii="Times New Roman" w:hAnsi="Times New Roman" w:cs="Times New Roman"/>
+          <w:sz w:val="24"/>
+          <w:szCs w:val="24"/>
+        </w:rPr>
+        <w:t>Selectores Combinadores: article&lt;p{</w:t>
+      </w:r>
+      <w:r>
+        <w:rPr>
+          <w:rFonts w:ascii="Times New Roman" w:hAnsi="Times New Roman" w:cs="Times New Roman"/>
+          <w:sz w:val="24"/>
+          <w:szCs w:val="24"/>
+        </w:rPr>
+        <w:t xml:space="preserve"> atributo:valor; }</w:t>
+      </w:r>
+    </w:p>
+    <w:p>
+      <w:pPr>
+        <w:spacing w:before="100" w:beforeAutospacing="1" w:after="100" w:afterAutospacing="1" w:line="240" w:lineRule="auto"/>
+        <w:ind w:left="1068"/>
+        <w:rPr>
+          <w:rFonts w:ascii="Times New Roman" w:hAnsi="Times New Roman" w:cs="Times New Roman"/>
+          <w:sz w:val="24"/>
+          <w:szCs w:val="24"/>
+        </w:rPr>
+      </w:pPr>
+      <w:r>
+        <w:rPr>
+          <w:rFonts w:ascii="Times New Roman" w:eastAsia="Times New Roman" w:hAnsi="Times New Roman" w:cs="Times New Roman"/>
+          <w:kern w:val="0"/>
+          <w:sz w:val="24"/>
+          <w:szCs w:val="24"/>
+          <w:lang w:eastAsia="es-AR"/>
+          <w14:ligatures w14:val="none"/>
+        </w:rPr>
+        <w:t>C</w:t>
+      </w:r>
+      <w:r>
+        <w:rPr>
+          <w:rFonts w:ascii="Times New Roman" w:eastAsia="Times New Roman" w:hAnsi="Times New Roman" w:cs="Times New Roman"/>
+          <w:kern w:val="0"/>
+          <w:sz w:val="24"/>
+          <w:szCs w:val="24"/>
+          <w:lang w:eastAsia="es-AR"/>
+          <w14:ligatures w14:val="none"/>
+        </w:rPr>
+        <w:t>ombina otros selectores con el fin de delimitar elementos de nuestros documentos. El ejemplo siguiente selecciona los párrafos que son hijos directos del elemento </w:t>
+      </w:r>
+      <w:r>
+        <w:rPr>
+          <w:rFonts w:ascii="var(--font-code)" w:eastAsia="Times New Roman" w:hAnsi="var(--font-code)" w:cs="Courier New"/>
+          <w:kern w:val="0"/>
+          <w:sz w:val="20"/>
+          <w:szCs w:val="20"/>
+          <w:lang w:eastAsia="es-AR"/>
+          <w14:ligatures w14:val="none"/>
+        </w:rPr>
+        <w:t>&lt;article&gt;</w:t>
+      </w:r>
+      <w:r>
+        <w:rPr>
+          <w:rFonts w:ascii="Times New Roman" w:eastAsia="Times New Roman" w:hAnsi="Times New Roman" w:cs="Times New Roman"/>
+          <w:kern w:val="0"/>
+          <w:sz w:val="24"/>
+          <w:szCs w:val="24"/>
+          <w:lang w:eastAsia="es-AR"/>
+          <w14:ligatures w14:val="none"/>
+        </w:rPr>
+        <w:t> utilizando el operador de combinación hijo (</w:t>
+      </w:r>
+      <w:r>
+        <w:rPr>
+          <w:rFonts w:ascii="var(--font-code)" w:eastAsia="Times New Roman" w:hAnsi="var(--font-code)" w:cs="Courier New"/>
+          <w:kern w:val="0"/>
+          <w:sz w:val="20"/>
+          <w:szCs w:val="20"/>
+          <w:lang w:eastAsia="es-AR"/>
+          <w14:ligatures w14:val="none"/>
+        </w:rPr>
+        <w:t>&gt;</w:t>
+      </w:r>
+      <w:r>
+        <w:rPr>
+          <w:rFonts w:ascii="Times New Roman" w:eastAsia="Times New Roman" w:hAnsi="Times New Roman" w:cs="Times New Roman"/>
+          <w:kern w:val="0"/>
+          <w:sz w:val="24"/>
+          <w:szCs w:val="24"/>
+          <w:lang w:eastAsia="es-AR"/>
+          <w14:ligatures w14:val="none"/>
+        </w:rPr>
+        <w:t>)</w:t>
+      </w:r>
+    </w:p>
+    <w:p>
+      <w:pPr>
         <w:pStyle w:val="Prrafodelista"/>
         <w:numPr>
           <w:ilvl w:val="0"/>
@@ -5294,6 +4518,265 @@
     </w:p>
     <w:p>
       <w:pPr>
+        <w:ind w:left="1068"/>
+        <w:rPr>
+          <w:rFonts w:ascii="Times New Roman" w:hAnsi="Times New Roman" w:cs="Times New Roman"/>
+          <w:sz w:val="24"/>
+          <w:szCs w:val="24"/>
+        </w:rPr>
+      </w:pPr>
+      <w:r>
+        <w:rPr>
+          <w:rFonts w:ascii="Times New Roman" w:hAnsi="Times New Roman" w:cs="Times New Roman"/>
+          <w:sz w:val="24"/>
+          <w:szCs w:val="24"/>
+        </w:rPr>
+        <w:t>Las propiedades CSS son aquellas características a las que vamos a asignar valores que definirán el estilo concreto de nuestros elementos html</w:t>
+      </w:r>
+      <w:r>
+        <w:rPr>
+          <w:rFonts w:ascii="Times New Roman" w:hAnsi="Times New Roman" w:cs="Times New Roman"/>
+          <w:i/>
+          <w:iCs/>
+          <w:sz w:val="24"/>
+          <w:szCs w:val="24"/>
+        </w:rPr>
+        <w:t>.</w:t>
+      </w:r>
+      <w:r>
+        <w:rPr>
+          <w:rFonts w:ascii="Times New Roman" w:hAnsi="Times New Roman" w:cs="Times New Roman"/>
+          <w:sz w:val="24"/>
+          <w:szCs w:val="24"/>
+        </w:rPr>
+        <w:t xml:space="preserve"> </w:t>
+      </w:r>
+    </w:p>
+    <w:p>
+      <w:pPr>
+        <w:pStyle w:val="Prrafodelista"/>
+        <w:numPr>
+          <w:ilvl w:val="0"/>
+          <w:numId w:val="27"/>
+        </w:numPr>
+        <w:rPr>
+          <w:rFonts w:ascii="Times New Roman" w:hAnsi="Times New Roman" w:cs="Times New Roman"/>
+          <w:sz w:val="24"/>
+          <w:szCs w:val="24"/>
+        </w:rPr>
+      </w:pPr>
+      <w:r>
+        <w:rPr>
+          <w:rFonts w:ascii="Times New Roman" w:hAnsi="Times New Roman" w:cs="Times New Roman"/>
+          <w:sz w:val="24"/>
+          <w:szCs w:val="24"/>
+        </w:rPr>
+        <w:t>Font-family:</w:t>
+      </w:r>
+      <w:r>
+        <w:rPr>
+          <w:rFonts w:ascii="Times New Roman" w:hAnsi="Times New Roman" w:cs="Times New Roman"/>
+          <w:sz w:val="24"/>
+          <w:szCs w:val="24"/>
+        </w:rPr>
+        <w:t xml:space="preserve"> </w:t>
+      </w:r>
+      <w:r>
+        <w:rPr>
+          <w:rFonts w:ascii="Times New Roman" w:hAnsi="Times New Roman" w:cs="Times New Roman"/>
+          <w:sz w:val="24"/>
+          <w:szCs w:val="24"/>
+        </w:rPr>
+        <w:t>Define la familia tipográfica</w:t>
+      </w:r>
+      <w:r>
+        <w:rPr>
+          <w:rFonts w:ascii="Times New Roman" w:hAnsi="Times New Roman" w:cs="Times New Roman"/>
+          <w:sz w:val="24"/>
+          <w:szCs w:val="24"/>
+        </w:rPr>
+        <w:t>.</w:t>
+      </w:r>
+    </w:p>
+    <w:p>
+      <w:pPr>
+        <w:pStyle w:val="Prrafodelista"/>
+        <w:numPr>
+          <w:ilvl w:val="0"/>
+          <w:numId w:val="27"/>
+        </w:numPr>
+        <w:rPr>
+          <w:rFonts w:ascii="Times New Roman" w:hAnsi="Times New Roman" w:cs="Times New Roman"/>
+          <w:sz w:val="24"/>
+          <w:szCs w:val="24"/>
+        </w:rPr>
+      </w:pPr>
+      <w:r>
+        <w:rPr>
+          <w:rFonts w:ascii="Times New Roman" w:hAnsi="Times New Roman" w:cs="Times New Roman"/>
+          <w:sz w:val="24"/>
+          <w:szCs w:val="24"/>
+        </w:rPr>
+        <w:t>Font-size:</w:t>
+      </w:r>
+      <w:r>
+        <w:rPr>
+          <w:rFonts w:ascii="Times New Roman" w:hAnsi="Times New Roman" w:cs="Times New Roman"/>
+          <w:sz w:val="24"/>
+          <w:szCs w:val="24"/>
+        </w:rPr>
+        <w:t xml:space="preserve"> </w:t>
+      </w:r>
+      <w:r>
+        <w:rPr>
+          <w:rFonts w:ascii="Times New Roman" w:hAnsi="Times New Roman" w:cs="Times New Roman"/>
+          <w:sz w:val="24"/>
+          <w:szCs w:val="24"/>
+        </w:rPr>
+        <w:t>Define el tamaño de la fuente y el valor se puede escribir</w:t>
+      </w:r>
+      <w:r>
+        <w:rPr>
+          <w:rFonts w:ascii="Times New Roman" w:hAnsi="Times New Roman" w:cs="Times New Roman"/>
+          <w:sz w:val="24"/>
+          <w:szCs w:val="24"/>
+        </w:rPr>
+        <w:t>.</w:t>
+      </w:r>
+    </w:p>
+    <w:p>
+      <w:pPr>
+        <w:pStyle w:val="Prrafodelista"/>
+        <w:numPr>
+          <w:ilvl w:val="0"/>
+          <w:numId w:val="27"/>
+        </w:numPr>
+        <w:rPr>
+          <w:rFonts w:ascii="Times New Roman" w:hAnsi="Times New Roman" w:cs="Times New Roman"/>
+          <w:sz w:val="24"/>
+          <w:szCs w:val="24"/>
+        </w:rPr>
+      </w:pPr>
+      <w:r>
+        <w:rPr>
+          <w:rFonts w:ascii="Times New Roman" w:hAnsi="Times New Roman" w:cs="Times New Roman"/>
+          <w:sz w:val="24"/>
+          <w:szCs w:val="24"/>
+        </w:rPr>
+        <w:t>Color:</w:t>
+      </w:r>
+      <w:r>
+        <w:rPr>
+          <w:rFonts w:ascii="Times New Roman" w:hAnsi="Times New Roman" w:cs="Times New Roman"/>
+          <w:sz w:val="24"/>
+          <w:szCs w:val="24"/>
+        </w:rPr>
+        <w:t xml:space="preserve"> </w:t>
+      </w:r>
+      <w:r>
+        <w:rPr>
+          <w:rFonts w:ascii="Times New Roman" w:hAnsi="Times New Roman" w:cs="Times New Roman"/>
+          <w:sz w:val="24"/>
+          <w:szCs w:val="24"/>
+        </w:rPr>
+        <w:t>Define el color de la tipografía.</w:t>
+      </w:r>
+    </w:p>
+    <w:p>
+      <w:pPr>
+        <w:pStyle w:val="Prrafodelista"/>
+        <w:numPr>
+          <w:ilvl w:val="0"/>
+          <w:numId w:val="27"/>
+        </w:numPr>
+        <w:rPr>
+          <w:rFonts w:ascii="Times New Roman" w:hAnsi="Times New Roman" w:cs="Times New Roman"/>
+          <w:sz w:val="24"/>
+          <w:szCs w:val="24"/>
+        </w:rPr>
+      </w:pPr>
+      <w:r>
+        <w:rPr>
+          <w:rFonts w:ascii="Times New Roman" w:hAnsi="Times New Roman" w:cs="Times New Roman"/>
+          <w:sz w:val="24"/>
+          <w:szCs w:val="24"/>
+        </w:rPr>
+        <w:t>Width: Define el ancho de un elemento</w:t>
+      </w:r>
+      <w:r>
+        <w:rPr>
+          <w:rFonts w:ascii="Times New Roman" w:hAnsi="Times New Roman" w:cs="Times New Roman"/>
+          <w:sz w:val="24"/>
+          <w:szCs w:val="24"/>
+        </w:rPr>
+        <w:t>.</w:t>
+      </w:r>
+    </w:p>
+    <w:p>
+      <w:pPr>
+        <w:pStyle w:val="Prrafodelista"/>
+        <w:numPr>
+          <w:ilvl w:val="0"/>
+          <w:numId w:val="27"/>
+        </w:numPr>
+        <w:rPr>
+          <w:rFonts w:ascii="Times New Roman" w:hAnsi="Times New Roman" w:cs="Times New Roman"/>
+          <w:sz w:val="24"/>
+          <w:szCs w:val="24"/>
+        </w:rPr>
+      </w:pPr>
+      <w:r>
+        <w:rPr>
+          <w:rFonts w:ascii="Times New Roman" w:hAnsi="Times New Roman" w:cs="Times New Roman"/>
+          <w:sz w:val="24"/>
+          <w:szCs w:val="24"/>
+        </w:rPr>
+        <w:t>Height:</w:t>
+      </w:r>
+      <w:r>
+        <w:rPr>
+          <w:rFonts w:ascii="Times New Roman" w:hAnsi="Times New Roman" w:cs="Times New Roman"/>
+          <w:sz w:val="24"/>
+          <w:szCs w:val="24"/>
+        </w:rPr>
+        <w:t xml:space="preserve"> </w:t>
+      </w:r>
+      <w:r>
+        <w:rPr>
+          <w:rFonts w:ascii="Times New Roman" w:hAnsi="Times New Roman" w:cs="Times New Roman"/>
+          <w:sz w:val="24"/>
+          <w:szCs w:val="24"/>
+        </w:rPr>
+        <w:t>Define el alto de un elemento</w:t>
+      </w:r>
+      <w:r>
+        <w:rPr>
+          <w:rFonts w:ascii="Times New Roman" w:hAnsi="Times New Roman" w:cs="Times New Roman"/>
+          <w:sz w:val="24"/>
+          <w:szCs w:val="24"/>
+        </w:rPr>
+        <w:t>.</w:t>
+      </w:r>
+    </w:p>
+    <w:p>
+      <w:pPr>
+        <w:rPr>
+          <w:rFonts w:ascii="Times New Roman" w:hAnsi="Times New Roman" w:cs="Times New Roman"/>
+          <w:sz w:val="24"/>
+          <w:szCs w:val="24"/>
+        </w:rPr>
+      </w:pPr>
+      <w:r>
+        <w:rPr>
+          <w:rFonts w:ascii="Times New Roman" w:hAnsi="Times New Roman" w:cs="Times New Roman"/>
+          <w:sz w:val="24"/>
+          <w:szCs w:val="24"/>
+        </w:rPr>
+        <w:br w:type="page"/>
+      </w:r>
+    </w:p>
+    <w:p>
+      <w:pPr>
         <w:pStyle w:val="Prrafodelista"/>
         <w:numPr>
           <w:ilvl w:val="0"/>
@@ -5312,6 +4795,7 @@
           <w:szCs w:val="24"/>
           <w:u w:val="single"/>
         </w:rPr>
+        <w:lastRenderedPageBreak/>
         <w:t>Diseño Responsivo:</w:t>
       </w:r>
       <w:r>
@@ -5346,9 +4830,92 @@
           <w:sz w:val="24"/>
           <w:szCs w:val="24"/>
         </w:rPr>
-        <w:lastRenderedPageBreak/>
         <w:t xml:space="preserve">¿Qué es el diseño responsivo y por qué es importante en el desarrollo web moderno? </w:t>
       </w:r>
+    </w:p>
+    <w:p>
+      <w:pPr>
+        <w:pStyle w:val="Prrafodelista"/>
+        <w:ind w:left="1068"/>
+        <w:rPr>
+          <w:rFonts w:ascii="Times New Roman" w:hAnsi="Times New Roman" w:cs="Times New Roman"/>
+          <w:sz w:val="24"/>
+          <w:szCs w:val="24"/>
+        </w:rPr>
+      </w:pPr>
+      <w:r>
+        <w:rPr>
+          <w:rFonts w:ascii="Times New Roman" w:hAnsi="Times New Roman" w:cs="Times New Roman"/>
+          <w:sz w:val="24"/>
+          <w:szCs w:val="24"/>
+        </w:rPr>
+        <w:t>Un diseño web responsive es aquel tipo de diseño web que, de forma automática, se adapta a las diferentes pantallas de dispositivos electrónicos: ordenadores portátiles, teléfonos inteligentes, PCs, tablets, smart TVs…</w:t>
+      </w:r>
+    </w:p>
+    <w:p>
+      <w:pPr>
+        <w:pStyle w:val="Prrafodelista"/>
+        <w:ind w:left="1068"/>
+        <w:rPr>
+          <w:rFonts w:ascii="Times New Roman" w:hAnsi="Times New Roman" w:cs="Times New Roman"/>
+          <w:sz w:val="24"/>
+          <w:szCs w:val="24"/>
+        </w:rPr>
+      </w:pPr>
+      <w:r>
+        <w:rPr>
+          <w:rFonts w:ascii="Times New Roman" w:hAnsi="Times New Roman" w:cs="Times New Roman"/>
+          <w:sz w:val="24"/>
+          <w:szCs w:val="24"/>
+        </w:rPr>
+        <w:t>El sistema web responsive permite detectar el ancho de la pantalla y, por consiguiente, redimensionar y colocar los distintos elementos que conforman la web, con el objeto de ofrecer la mejor experiencia de usuario posible, así como una visualización óptima.</w:t>
+      </w:r>
+    </w:p>
+    <w:p>
+      <w:pPr>
+        <w:pStyle w:val="Prrafodelista"/>
+        <w:ind w:left="1068"/>
+        <w:rPr>
+          <w:rFonts w:ascii="Times New Roman" w:hAnsi="Times New Roman" w:cs="Times New Roman"/>
+          <w:sz w:val="24"/>
+          <w:szCs w:val="24"/>
+        </w:rPr>
+      </w:pPr>
+      <w:r>
+        <w:rPr>
+          <w:rFonts w:ascii="Times New Roman" w:hAnsi="Times New Roman" w:cs="Times New Roman"/>
+          <w:sz w:val="24"/>
+          <w:szCs w:val="24"/>
+        </w:rPr>
+        <w:t xml:space="preserve">En la actualidad aumento considerablemente la navegación móvil, por ello </w:t>
+      </w:r>
+      <w:r>
+        <w:rPr>
+          <w:rFonts w:ascii="Times New Roman" w:hAnsi="Times New Roman" w:cs="Times New Roman"/>
+          <w:sz w:val="24"/>
+          <w:szCs w:val="24"/>
+        </w:rPr>
+        <w:t xml:space="preserve">en </w:t>
+      </w:r>
+      <w:r>
+        <w:rPr>
+          <w:rFonts w:ascii="Times New Roman" w:hAnsi="Times New Roman" w:cs="Times New Roman"/>
+          <w:sz w:val="24"/>
+          <w:szCs w:val="24"/>
+        </w:rPr>
+        <w:t>el diseño web, es importante que los sitios y aplicaciones se adapten a diferentes tamaños de pantalla y dispositivos. Esto mejora la experiencia de los usuarios.</w:t>
+      </w:r>
+    </w:p>
+    <w:p>
+      <w:pPr>
+        <w:pStyle w:val="Prrafodelista"/>
+        <w:ind w:left="1068"/>
+        <w:rPr>
+          <w:rFonts w:ascii="Times New Roman" w:hAnsi="Times New Roman" w:cs="Times New Roman"/>
+          <w:sz w:val="24"/>
+          <w:szCs w:val="24"/>
+        </w:rPr>
+      </w:pPr>
     </w:p>
     <w:p>
       <w:pPr>
@@ -5376,8 +4943,135 @@
         <w:t>Explica cómo se puede lograr un diseño responsivo utilizando CSS.</w:t>
       </w:r>
     </w:p>
+    <w:p>
+      <w:pPr>
+        <w:pStyle w:val="Prrafodelista"/>
+        <w:ind w:left="1068"/>
+        <w:rPr>
+          <w:rFonts w:ascii="Times New Roman" w:hAnsi="Times New Roman" w:cs="Times New Roman"/>
+          <w:i/>
+          <w:iCs/>
+          <w:sz w:val="24"/>
+          <w:szCs w:val="24"/>
+        </w:rPr>
+      </w:pPr>
+    </w:p>
+    <w:p>
+      <w:pPr>
+        <w:pStyle w:val="Prrafodelista"/>
+        <w:numPr>
+          <w:ilvl w:val="0"/>
+          <w:numId w:val="28"/>
+        </w:numPr>
+        <w:rPr>
+          <w:rFonts w:ascii="Times New Roman" w:hAnsi="Times New Roman" w:cs="Times New Roman"/>
+          <w:sz w:val="24"/>
+          <w:szCs w:val="24"/>
+        </w:rPr>
+      </w:pPr>
+      <w:r>
+        <w:rPr>
+          <w:rFonts w:ascii="Times New Roman" w:hAnsi="Times New Roman" w:cs="Times New Roman"/>
+          <w:sz w:val="24"/>
+          <w:szCs w:val="24"/>
+        </w:rPr>
+        <w:t>Diseño adaptable con CSS</w:t>
+      </w:r>
+      <w:r>
+        <w:rPr>
+          <w:rFonts w:ascii="Times New Roman" w:hAnsi="Times New Roman" w:cs="Times New Roman"/>
+          <w:sz w:val="24"/>
+          <w:szCs w:val="24"/>
+        </w:rPr>
+        <w:t xml:space="preserve">: </w:t>
+      </w:r>
+      <w:r>
+        <w:rPr>
+          <w:rFonts w:ascii="Times New Roman" w:hAnsi="Times New Roman" w:cs="Times New Roman"/>
+          <w:sz w:val="24"/>
+          <w:szCs w:val="24"/>
+        </w:rPr>
+        <w:t>El diseño adaptable con CSS es un enfoque que se basa en definir diferentes estilos de CSS para diferentes tamaños de pantalla. Se puede utilizar la propiedad @media de CSS para establecer estilos en diferentes resoluciones de pantalla. Por ejemplo, puedes definir estilos específicos para pantallas de tamaño pequeño, mediano y grande.</w:t>
+      </w:r>
+    </w:p>
+    <w:p>
+      <w:pPr>
+        <w:pStyle w:val="Prrafodelista"/>
+        <w:numPr>
+          <w:ilvl w:val="0"/>
+          <w:numId w:val="28"/>
+        </w:numPr>
+        <w:rPr>
+          <w:rFonts w:ascii="Times New Roman" w:hAnsi="Times New Roman" w:cs="Times New Roman"/>
+          <w:sz w:val="24"/>
+          <w:szCs w:val="24"/>
+        </w:rPr>
+      </w:pPr>
+      <w:r>
+        <w:rPr>
+          <w:rFonts w:ascii="Times New Roman" w:hAnsi="Times New Roman" w:cs="Times New Roman"/>
+          <w:sz w:val="24"/>
+          <w:szCs w:val="24"/>
+        </w:rPr>
+        <w:t>Unidades de medida relativas</w:t>
+      </w:r>
+      <w:r>
+        <w:rPr>
+          <w:rFonts w:ascii="Times New Roman" w:hAnsi="Times New Roman" w:cs="Times New Roman"/>
+          <w:sz w:val="24"/>
+          <w:szCs w:val="24"/>
+        </w:rPr>
+        <w:t xml:space="preserve">: </w:t>
+      </w:r>
+      <w:r>
+        <w:rPr>
+          <w:rFonts w:ascii="Times New Roman" w:hAnsi="Times New Roman" w:cs="Times New Roman"/>
+          <w:sz w:val="24"/>
+          <w:szCs w:val="24"/>
+        </w:rPr>
+        <w:t>La técnica de unidades de medida relativas utiliza em y rem para establecer el tamaño del texto y el espaciado en función del tamaño de la pantalla del usuario. Los elementos de la cuadrícula tienen un ancho del 100 % en pantallas pequeñas, pero en pantallas medianas y grandes el ancho se ajusta según el número de columnas deseado utilizando @media.</w:t>
+      </w:r>
+    </w:p>
+    <w:p>
+      <w:pPr>
+        <w:pStyle w:val="Prrafodelista"/>
+        <w:numPr>
+          <w:ilvl w:val="0"/>
+          <w:numId w:val="28"/>
+        </w:numPr>
+        <w:rPr>
+          <w:rFonts w:ascii="Times New Roman" w:hAnsi="Times New Roman" w:cs="Times New Roman"/>
+          <w:sz w:val="24"/>
+          <w:szCs w:val="24"/>
+        </w:rPr>
+      </w:pPr>
+      <w:r>
+        <w:rPr>
+          <w:rFonts w:ascii="Times New Roman" w:hAnsi="Times New Roman" w:cs="Times New Roman"/>
+          <w:sz w:val="24"/>
+          <w:szCs w:val="24"/>
+        </w:rPr>
+        <w:t>Flexbox</w:t>
+      </w:r>
+      <w:r>
+        <w:rPr>
+          <w:rFonts w:ascii="Times New Roman" w:hAnsi="Times New Roman" w:cs="Times New Roman"/>
+          <w:sz w:val="24"/>
+          <w:szCs w:val="24"/>
+        </w:rPr>
+        <w:t>:</w:t>
+      </w:r>
+      <w:r>
+        <w:rPr>
+          <w:rFonts w:ascii="Times New Roman" w:hAnsi="Times New Roman" w:cs="Times New Roman"/>
+          <w:sz w:val="24"/>
+          <w:szCs w:val="24"/>
+        </w:rPr>
+        <w:t xml:space="preserve"> modelo de diseño en CSS que se utiliza para organizar y distribuir elementos en un contenedor de manera flexible y eficiente. Con Flexbox se puede definir la dirección, el orden, el tamaño y la alineación de los elementos dentro de un contenedor en relación con el contenedor y entre sí.</w:t>
+      </w:r>
+    </w:p>
     <w:sectPr>
-      <w:footerReference w:type="default" r:id="rId10"/>
+      <w:footerReference w:type="default" r:id="rId13"/>
       <w:pgSz w:w="11906" w:h="16838"/>
       <w:pgMar w:top="1440" w:right="1440" w:bottom="1440" w:left="1440" w:header="709" w:footer="709" w:gutter="0"/>
       <w:cols w:space="708"/>
@@ -6394,6 +6088,119 @@
     </w:lvl>
   </w:abstractNum>
   <w:abstractNum w:abstractNumId="9" w15:restartNumberingAfterBreak="0">
+    <w:nsid w:val="2AD454CF"/>
+    <w:multiLevelType w:val="hybridMultilevel"/>
+    <w:tmpl w:val="50D678A0"/>
+    <w:lvl w:ilvl="0" w:tplc="2C0A0001">
+      <w:start w:val="1"/>
+      <w:numFmt w:val="bullet"/>
+      <w:lvlText w:val=""/>
+      <w:lvlJc w:val="left"/>
+      <w:pPr>
+        <w:ind w:left="1428" w:hanging="360"/>
+      </w:pPr>
+      <w:rPr>
+        <w:rFonts w:ascii="Symbol" w:hAnsi="Symbol" w:hint="default"/>
+      </w:rPr>
+    </w:lvl>
+    <w:lvl w:ilvl="1" w:tplc="2C0A0003" w:tentative="1">
+      <w:start w:val="1"/>
+      <w:numFmt w:val="bullet"/>
+      <w:lvlText w:val="o"/>
+      <w:lvlJc w:val="left"/>
+      <w:pPr>
+        <w:ind w:left="2148" w:hanging="360"/>
+      </w:pPr>
+      <w:rPr>
+        <w:rFonts w:ascii="Courier New" w:hAnsi="Courier New" w:cs="Courier New" w:hint="default"/>
+      </w:rPr>
+    </w:lvl>
+    <w:lvl w:ilvl="2" w:tplc="2C0A0005" w:tentative="1">
+      <w:start w:val="1"/>
+      <w:numFmt w:val="bullet"/>
+      <w:lvlText w:val=""/>
+      <w:lvlJc w:val="left"/>
+      <w:pPr>
+        <w:ind w:left="2868" w:hanging="360"/>
+      </w:pPr>
+      <w:rPr>
+        <w:rFonts w:ascii="Wingdings" w:hAnsi="Wingdings" w:hint="default"/>
+      </w:rPr>
+    </w:lvl>
+    <w:lvl w:ilvl="3" w:tplc="2C0A0001" w:tentative="1">
+      <w:start w:val="1"/>
+      <w:numFmt w:val="bullet"/>
+      <w:lvlText w:val=""/>
+      <w:lvlJc w:val="left"/>
+      <w:pPr>
+        <w:ind w:left="3588" w:hanging="360"/>
+      </w:pPr>
+      <w:rPr>
+        <w:rFonts w:ascii="Symbol" w:hAnsi="Symbol" w:hint="default"/>
+      </w:rPr>
+    </w:lvl>
+    <w:lvl w:ilvl="4" w:tplc="2C0A0003" w:tentative="1">
+      <w:start w:val="1"/>
+      <w:numFmt w:val="bullet"/>
+      <w:lvlText w:val="o"/>
+      <w:lvlJc w:val="left"/>
+      <w:pPr>
+        <w:ind w:left="4308" w:hanging="360"/>
+      </w:pPr>
+      <w:rPr>
+        <w:rFonts w:ascii="Courier New" w:hAnsi="Courier New" w:cs="Courier New" w:hint="default"/>
+      </w:rPr>
+    </w:lvl>
+    <w:lvl w:ilvl="5" w:tplc="2C0A0005" w:tentative="1">
+      <w:start w:val="1"/>
+      <w:numFmt w:val="bullet"/>
+      <w:lvlText w:val=""/>
+      <w:lvlJc w:val="left"/>
+      <w:pPr>
+        <w:ind w:left="5028" w:hanging="360"/>
+      </w:pPr>
+      <w:rPr>
+        <w:rFonts w:ascii="Wingdings" w:hAnsi="Wingdings" w:hint="default"/>
+      </w:rPr>
+    </w:lvl>
+    <w:lvl w:ilvl="6" w:tplc="2C0A0001" w:tentative="1">
+      <w:start w:val="1"/>
+      <w:numFmt w:val="bullet"/>
+      <w:lvlText w:val=""/>
+      <w:lvlJc w:val="left"/>
+      <w:pPr>
+        <w:ind w:left="5748" w:hanging="360"/>
+      </w:pPr>
+      <w:rPr>
+        <w:rFonts w:ascii="Symbol" w:hAnsi="Symbol" w:hint="default"/>
+      </w:rPr>
+    </w:lvl>
+    <w:lvl w:ilvl="7" w:tplc="2C0A0003" w:tentative="1">
+      <w:start w:val="1"/>
+      <w:numFmt w:val="bullet"/>
+      <w:lvlText w:val="o"/>
+      <w:lvlJc w:val="left"/>
+      <w:pPr>
+        <w:ind w:left="6468" w:hanging="360"/>
+      </w:pPr>
+      <w:rPr>
+        <w:rFonts w:ascii="Courier New" w:hAnsi="Courier New" w:cs="Courier New" w:hint="default"/>
+      </w:rPr>
+    </w:lvl>
+    <w:lvl w:ilvl="8" w:tplc="2C0A0005" w:tentative="1">
+      <w:start w:val="1"/>
+      <w:numFmt w:val="bullet"/>
+      <w:lvlText w:val=""/>
+      <w:lvlJc w:val="left"/>
+      <w:pPr>
+        <w:ind w:left="7188" w:hanging="360"/>
+      </w:pPr>
+      <w:rPr>
+        <w:rFonts w:ascii="Wingdings" w:hAnsi="Wingdings" w:hint="default"/>
+      </w:rPr>
+    </w:lvl>
+  </w:abstractNum>
+  <w:abstractNum w:abstractNumId="10" w15:restartNumberingAfterBreak="0">
     <w:nsid w:val="2D497627"/>
     <w:multiLevelType w:val="hybridMultilevel"/>
     <w:tmpl w:val="5726A5DE"/>
@@ -6479,7 +6286,120 @@
       </w:pPr>
     </w:lvl>
   </w:abstractNum>
-  <w:abstractNum w:abstractNumId="10" w15:restartNumberingAfterBreak="0">
+  <w:abstractNum w:abstractNumId="11" w15:restartNumberingAfterBreak="0">
+    <w:nsid w:val="2EA8136B"/>
+    <w:multiLevelType w:val="hybridMultilevel"/>
+    <w:tmpl w:val="E6BA248C"/>
+    <w:lvl w:ilvl="0" w:tplc="2C0A0001">
+      <w:start w:val="1"/>
+      <w:numFmt w:val="bullet"/>
+      <w:lvlText w:val=""/>
+      <w:lvlJc w:val="left"/>
+      <w:pPr>
+        <w:ind w:left="1788" w:hanging="360"/>
+      </w:pPr>
+      <w:rPr>
+        <w:rFonts w:ascii="Symbol" w:hAnsi="Symbol" w:hint="default"/>
+      </w:rPr>
+    </w:lvl>
+    <w:lvl w:ilvl="1" w:tplc="2C0A0003" w:tentative="1">
+      <w:start w:val="1"/>
+      <w:numFmt w:val="bullet"/>
+      <w:lvlText w:val="o"/>
+      <w:lvlJc w:val="left"/>
+      <w:pPr>
+        <w:ind w:left="2508" w:hanging="360"/>
+      </w:pPr>
+      <w:rPr>
+        <w:rFonts w:ascii="Courier New" w:hAnsi="Courier New" w:cs="Courier New" w:hint="default"/>
+      </w:rPr>
+    </w:lvl>
+    <w:lvl w:ilvl="2" w:tplc="2C0A0005" w:tentative="1">
+      <w:start w:val="1"/>
+      <w:numFmt w:val="bullet"/>
+      <w:lvlText w:val=""/>
+      <w:lvlJc w:val="left"/>
+      <w:pPr>
+        <w:ind w:left="3228" w:hanging="360"/>
+      </w:pPr>
+      <w:rPr>
+        <w:rFonts w:ascii="Wingdings" w:hAnsi="Wingdings" w:hint="default"/>
+      </w:rPr>
+    </w:lvl>
+    <w:lvl w:ilvl="3" w:tplc="2C0A0001" w:tentative="1">
+      <w:start w:val="1"/>
+      <w:numFmt w:val="bullet"/>
+      <w:lvlText w:val=""/>
+      <w:lvlJc w:val="left"/>
+      <w:pPr>
+        <w:ind w:left="3948" w:hanging="360"/>
+      </w:pPr>
+      <w:rPr>
+        <w:rFonts w:ascii="Symbol" w:hAnsi="Symbol" w:hint="default"/>
+      </w:rPr>
+    </w:lvl>
+    <w:lvl w:ilvl="4" w:tplc="2C0A0003" w:tentative="1">
+      <w:start w:val="1"/>
+      <w:numFmt w:val="bullet"/>
+      <w:lvlText w:val="o"/>
+      <w:lvlJc w:val="left"/>
+      <w:pPr>
+        <w:ind w:left="4668" w:hanging="360"/>
+      </w:pPr>
+      <w:rPr>
+        <w:rFonts w:ascii="Courier New" w:hAnsi="Courier New" w:cs="Courier New" w:hint="default"/>
+      </w:rPr>
+    </w:lvl>
+    <w:lvl w:ilvl="5" w:tplc="2C0A0005" w:tentative="1">
+      <w:start w:val="1"/>
+      <w:numFmt w:val="bullet"/>
+      <w:lvlText w:val=""/>
+      <w:lvlJc w:val="left"/>
+      <w:pPr>
+        <w:ind w:left="5388" w:hanging="360"/>
+      </w:pPr>
+      <w:rPr>
+        <w:rFonts w:ascii="Wingdings" w:hAnsi="Wingdings" w:hint="default"/>
+      </w:rPr>
+    </w:lvl>
+    <w:lvl w:ilvl="6" w:tplc="2C0A0001" w:tentative="1">
+      <w:start w:val="1"/>
+      <w:numFmt w:val="bullet"/>
+      <w:lvlText w:val=""/>
+      <w:lvlJc w:val="left"/>
+      <w:pPr>
+        <w:ind w:left="6108" w:hanging="360"/>
+      </w:pPr>
+      <w:rPr>
+        <w:rFonts w:ascii="Symbol" w:hAnsi="Symbol" w:hint="default"/>
+      </w:rPr>
+    </w:lvl>
+    <w:lvl w:ilvl="7" w:tplc="2C0A0003" w:tentative="1">
+      <w:start w:val="1"/>
+      <w:numFmt w:val="bullet"/>
+      <w:lvlText w:val="o"/>
+      <w:lvlJc w:val="left"/>
+      <w:pPr>
+        <w:ind w:left="6828" w:hanging="360"/>
+      </w:pPr>
+      <w:rPr>
+        <w:rFonts w:ascii="Courier New" w:hAnsi="Courier New" w:cs="Courier New" w:hint="default"/>
+      </w:rPr>
+    </w:lvl>
+    <w:lvl w:ilvl="8" w:tplc="2C0A0005" w:tentative="1">
+      <w:start w:val="1"/>
+      <w:numFmt w:val="bullet"/>
+      <w:lvlText w:val=""/>
+      <w:lvlJc w:val="left"/>
+      <w:pPr>
+        <w:ind w:left="7548" w:hanging="360"/>
+      </w:pPr>
+      <w:rPr>
+        <w:rFonts w:ascii="Wingdings" w:hAnsi="Wingdings" w:hint="default"/>
+      </w:rPr>
+    </w:lvl>
+  </w:abstractNum>
+  <w:abstractNum w:abstractNumId="12" w15:restartNumberingAfterBreak="0">
     <w:nsid w:val="3E4A68DB"/>
     <w:multiLevelType w:val="hybridMultilevel"/>
     <w:tmpl w:val="B5A07016"/>
@@ -6592,7 +6512,7 @@
       </w:rPr>
     </w:lvl>
   </w:abstractNum>
-  <w:abstractNum w:abstractNumId="11" w15:restartNumberingAfterBreak="0">
+  <w:abstractNum w:abstractNumId="13" w15:restartNumberingAfterBreak="0">
     <w:nsid w:val="4BD8572F"/>
     <w:multiLevelType w:val="hybridMultilevel"/>
     <w:tmpl w:val="49709D9A"/>
@@ -6681,7 +6601,7 @@
       </w:pPr>
     </w:lvl>
   </w:abstractNum>
-  <w:abstractNum w:abstractNumId="12" w15:restartNumberingAfterBreak="0">
+  <w:abstractNum w:abstractNumId="14" w15:restartNumberingAfterBreak="0">
     <w:nsid w:val="4C0C2568"/>
     <w:multiLevelType w:val="hybridMultilevel"/>
     <w:tmpl w:val="B16C05C2"/>
@@ -6772,7 +6692,7 @@
       </w:pPr>
     </w:lvl>
   </w:abstractNum>
-  <w:abstractNum w:abstractNumId="13" w15:restartNumberingAfterBreak="0">
+  <w:abstractNum w:abstractNumId="15" w15:restartNumberingAfterBreak="0">
     <w:nsid w:val="4C563636"/>
     <w:multiLevelType w:val="hybridMultilevel"/>
     <w:tmpl w:val="2D8828C4"/>
@@ -6861,7 +6781,7 @@
       </w:pPr>
     </w:lvl>
   </w:abstractNum>
-  <w:abstractNum w:abstractNumId="14" w15:restartNumberingAfterBreak="0">
+  <w:abstractNum w:abstractNumId="16" w15:restartNumberingAfterBreak="0">
     <w:nsid w:val="4C97006D"/>
     <w:multiLevelType w:val="hybridMultilevel"/>
     <w:tmpl w:val="20F01E5C"/>
@@ -6974,7 +6894,7 @@
       </w:rPr>
     </w:lvl>
   </w:abstractNum>
-  <w:abstractNum w:abstractNumId="15" w15:restartNumberingAfterBreak="0">
+  <w:abstractNum w:abstractNumId="17" w15:restartNumberingAfterBreak="0">
     <w:nsid w:val="55462E73"/>
     <w:multiLevelType w:val="hybridMultilevel"/>
     <w:tmpl w:val="5F386E1C"/>
@@ -7060,7 +6980,7 @@
       </w:pPr>
     </w:lvl>
   </w:abstractNum>
-  <w:abstractNum w:abstractNumId="16" w15:restartNumberingAfterBreak="0">
+  <w:abstractNum w:abstractNumId="18" w15:restartNumberingAfterBreak="0">
     <w:nsid w:val="55DE7874"/>
     <w:multiLevelType w:val="hybridMultilevel"/>
     <w:tmpl w:val="1D62C12E"/>
@@ -7149,7 +7069,7 @@
       </w:pPr>
     </w:lvl>
   </w:abstractNum>
-  <w:abstractNum w:abstractNumId="17" w15:restartNumberingAfterBreak="0">
+  <w:abstractNum w:abstractNumId="19" w15:restartNumberingAfterBreak="0">
     <w:nsid w:val="57D30B78"/>
     <w:multiLevelType w:val="multilevel"/>
     <w:tmpl w:val="73065032"/>
@@ -7298,7 +7218,93 @@
       </w:rPr>
     </w:lvl>
   </w:abstractNum>
-  <w:abstractNum w:abstractNumId="18" w15:restartNumberingAfterBreak="0">
+  <w:abstractNum w:abstractNumId="20" w15:restartNumberingAfterBreak="0">
+    <w:nsid w:val="61CC14F4"/>
+    <w:multiLevelType w:val="hybridMultilevel"/>
+    <w:tmpl w:val="1C648B70"/>
+    <w:lvl w:ilvl="0" w:tplc="2C0A000F">
+      <w:start w:val="1"/>
+      <w:numFmt w:val="decimal"/>
+      <w:lvlText w:val="%1."/>
+      <w:lvlJc w:val="left"/>
+      <w:pPr>
+        <w:ind w:left="1788" w:hanging="360"/>
+      </w:pPr>
+    </w:lvl>
+    <w:lvl w:ilvl="1" w:tplc="2C0A0019" w:tentative="1">
+      <w:start w:val="1"/>
+      <w:numFmt w:val="lowerLetter"/>
+      <w:lvlText w:val="%2."/>
+      <w:lvlJc w:val="left"/>
+      <w:pPr>
+        <w:ind w:left="2508" w:hanging="360"/>
+      </w:pPr>
+    </w:lvl>
+    <w:lvl w:ilvl="2" w:tplc="2C0A001B" w:tentative="1">
+      <w:start w:val="1"/>
+      <w:numFmt w:val="lowerRoman"/>
+      <w:lvlText w:val="%3."/>
+      <w:lvlJc w:val="right"/>
+      <w:pPr>
+        <w:ind w:left="3228" w:hanging="180"/>
+      </w:pPr>
+    </w:lvl>
+    <w:lvl w:ilvl="3" w:tplc="2C0A000F" w:tentative="1">
+      <w:start w:val="1"/>
+      <w:numFmt w:val="decimal"/>
+      <w:lvlText w:val="%4."/>
+      <w:lvlJc w:val="left"/>
+      <w:pPr>
+        <w:ind w:left="3948" w:hanging="360"/>
+      </w:pPr>
+    </w:lvl>
+    <w:lvl w:ilvl="4" w:tplc="2C0A0019" w:tentative="1">
+      <w:start w:val="1"/>
+      <w:numFmt w:val="lowerLetter"/>
+      <w:lvlText w:val="%5."/>
+      <w:lvlJc w:val="left"/>
+      <w:pPr>
+        <w:ind w:left="4668" w:hanging="360"/>
+      </w:pPr>
+    </w:lvl>
+    <w:lvl w:ilvl="5" w:tplc="2C0A001B" w:tentative="1">
+      <w:start w:val="1"/>
+      <w:numFmt w:val="lowerRoman"/>
+      <w:lvlText w:val="%6."/>
+      <w:lvlJc w:val="right"/>
+      <w:pPr>
+        <w:ind w:left="5388" w:hanging="180"/>
+      </w:pPr>
+    </w:lvl>
+    <w:lvl w:ilvl="6" w:tplc="2C0A000F" w:tentative="1">
+      <w:start w:val="1"/>
+      <w:numFmt w:val="decimal"/>
+      <w:lvlText w:val="%7."/>
+      <w:lvlJc w:val="left"/>
+      <w:pPr>
+        <w:ind w:left="6108" w:hanging="360"/>
+      </w:pPr>
+    </w:lvl>
+    <w:lvl w:ilvl="7" w:tplc="2C0A0019" w:tentative="1">
+      <w:start w:val="1"/>
+      <w:numFmt w:val="lowerLetter"/>
+      <w:lvlText w:val="%8."/>
+      <w:lvlJc w:val="left"/>
+      <w:pPr>
+        <w:ind w:left="6828" w:hanging="360"/>
+      </w:pPr>
+    </w:lvl>
+    <w:lvl w:ilvl="8" w:tplc="2C0A001B" w:tentative="1">
+      <w:start w:val="1"/>
+      <w:numFmt w:val="lowerRoman"/>
+      <w:lvlText w:val="%9."/>
+      <w:lvlJc w:val="right"/>
+      <w:pPr>
+        <w:ind w:left="7548" w:hanging="180"/>
+      </w:pPr>
+    </w:lvl>
+  </w:abstractNum>
+  <w:abstractNum w:abstractNumId="21" w15:restartNumberingAfterBreak="0">
     <w:nsid w:val="6C3912C8"/>
     <w:multiLevelType w:val="hybridMultilevel"/>
     <w:tmpl w:val="1D081890"/>
@@ -7387,7 +7393,7 @@
       </w:pPr>
     </w:lvl>
   </w:abstractNum>
-  <w:abstractNum w:abstractNumId="19" w15:restartNumberingAfterBreak="0">
+  <w:abstractNum w:abstractNumId="22" w15:restartNumberingAfterBreak="0">
     <w:nsid w:val="6D03525D"/>
     <w:multiLevelType w:val="hybridMultilevel"/>
     <w:tmpl w:val="43E8A744"/>
@@ -7476,7 +7482,7 @@
       </w:pPr>
     </w:lvl>
   </w:abstractNum>
-  <w:abstractNum w:abstractNumId="20" w15:restartNumberingAfterBreak="0">
+  <w:abstractNum w:abstractNumId="23" w15:restartNumberingAfterBreak="0">
     <w:nsid w:val="6FB07D06"/>
     <w:multiLevelType w:val="multilevel"/>
     <w:tmpl w:val="CF9E86AE"/>
@@ -7621,7 +7627,7 @@
       </w:rPr>
     </w:lvl>
   </w:abstractNum>
-  <w:abstractNum w:abstractNumId="21" w15:restartNumberingAfterBreak="0">
+  <w:abstractNum w:abstractNumId="24" w15:restartNumberingAfterBreak="0">
     <w:nsid w:val="703E5BE4"/>
     <w:multiLevelType w:val="hybridMultilevel"/>
     <w:tmpl w:val="CBBC621C"/>
@@ -7710,7 +7716,7 @@
       </w:pPr>
     </w:lvl>
   </w:abstractNum>
-  <w:abstractNum w:abstractNumId="22" w15:restartNumberingAfterBreak="0">
+  <w:abstractNum w:abstractNumId="25" w15:restartNumberingAfterBreak="0">
     <w:nsid w:val="733D43FD"/>
     <w:multiLevelType w:val="hybridMultilevel"/>
     <w:tmpl w:val="DBBEC932"/>
@@ -7799,7 +7805,7 @@
       </w:pPr>
     </w:lvl>
   </w:abstractNum>
-  <w:abstractNum w:abstractNumId="23" w15:restartNumberingAfterBreak="0">
+  <w:abstractNum w:abstractNumId="26" w15:restartNumberingAfterBreak="0">
     <w:nsid w:val="7470402B"/>
     <w:multiLevelType w:val="hybridMultilevel"/>
     <w:tmpl w:val="E1A64C78"/>
@@ -7912,7 +7918,7 @@
       </w:rPr>
     </w:lvl>
   </w:abstractNum>
-  <w:abstractNum w:abstractNumId="24" w15:restartNumberingAfterBreak="0">
+  <w:abstractNum w:abstractNumId="27" w15:restartNumberingAfterBreak="0">
     <w:nsid w:val="7939615A"/>
     <w:multiLevelType w:val="multilevel"/>
     <w:tmpl w:val="EBCEBB96"/>
@@ -8062,25 +8068,25 @@
     </w:lvl>
   </w:abstractNum>
   <w:num w:numId="1" w16cid:durableId="1376542901">
-    <w:abstractNumId w:val="15"/>
+    <w:abstractNumId w:val="17"/>
   </w:num>
   <w:num w:numId="2" w16cid:durableId="83109777">
-    <w:abstractNumId w:val="9"/>
+    <w:abstractNumId w:val="10"/>
   </w:num>
   <w:num w:numId="3" w16cid:durableId="189951676">
-    <w:abstractNumId w:val="17"/>
+    <w:abstractNumId w:val="19"/>
   </w:num>
   <w:num w:numId="4" w16cid:durableId="226648441">
     <w:abstractNumId w:val="1"/>
   </w:num>
   <w:num w:numId="5" w16cid:durableId="550583290">
-    <w:abstractNumId w:val="16"/>
+    <w:abstractNumId w:val="18"/>
   </w:num>
   <w:num w:numId="6" w16cid:durableId="1548224575">
-    <w:abstractNumId w:val="11"/>
+    <w:abstractNumId w:val="13"/>
   </w:num>
   <w:num w:numId="7" w16cid:durableId="2144959334">
-    <w:abstractNumId w:val="24"/>
+    <w:abstractNumId w:val="27"/>
   </w:num>
   <w:num w:numId="8" w16cid:durableId="1274752881">
     <w:abstractNumId w:val="3"/>
@@ -8095,28 +8101,28 @@
     <w:abstractNumId w:val="4"/>
   </w:num>
   <w:num w:numId="12" w16cid:durableId="2046057874">
-    <w:abstractNumId w:val="23"/>
+    <w:abstractNumId w:val="26"/>
   </w:num>
   <w:num w:numId="13" w16cid:durableId="1342511309">
-    <w:abstractNumId w:val="12"/>
+    <w:abstractNumId w:val="14"/>
   </w:num>
   <w:num w:numId="14" w16cid:durableId="744569157">
     <w:abstractNumId w:val="8"/>
   </w:num>
   <w:num w:numId="15" w16cid:durableId="764229792">
-    <w:abstractNumId w:val="20"/>
+    <w:abstractNumId w:val="23"/>
   </w:num>
   <w:num w:numId="16" w16cid:durableId="1288391126">
-    <w:abstractNumId w:val="18"/>
+    <w:abstractNumId w:val="21"/>
   </w:num>
   <w:num w:numId="17" w16cid:durableId="1843662395">
-    <w:abstractNumId w:val="13"/>
+    <w:abstractNumId w:val="15"/>
   </w:num>
   <w:num w:numId="18" w16cid:durableId="2138252054">
-    <w:abstractNumId w:val="14"/>
+    <w:abstractNumId w:val="16"/>
   </w:num>
   <w:num w:numId="19" w16cid:durableId="1797067508">
-    <w:abstractNumId w:val="10"/>
+    <w:abstractNumId w:val="12"/>
   </w:num>
   <w:num w:numId="20" w16cid:durableId="1930458407">
     <w:abstractNumId w:val="7"/>
@@ -8125,16 +8131,25 @@
     <w:abstractNumId w:val="6"/>
   </w:num>
   <w:num w:numId="22" w16cid:durableId="2002812349">
-    <w:abstractNumId w:val="21"/>
+    <w:abstractNumId w:val="24"/>
   </w:num>
   <w:num w:numId="23" w16cid:durableId="2119829245">
-    <w:abstractNumId w:val="22"/>
+    <w:abstractNumId w:val="25"/>
   </w:num>
   <w:num w:numId="24" w16cid:durableId="1874732530">
-    <w:abstractNumId w:val="19"/>
+    <w:abstractNumId w:val="22"/>
   </w:num>
   <w:num w:numId="25" w16cid:durableId="2054690975">
     <w:abstractNumId w:val="0"/>
+  </w:num>
+  <w:num w:numId="26" w16cid:durableId="712774499">
+    <w:abstractNumId w:val="20"/>
+  </w:num>
+  <w:num w:numId="27" w16cid:durableId="935600487">
+    <w:abstractNumId w:val="9"/>
+  </w:num>
+  <w:num w:numId="28" w16cid:durableId="1121415149">
+    <w:abstractNumId w:val="11"/>
   </w:num>
 </w:numbering>
 </file>
@@ -8546,7 +8561,6 @@
     <w:next w:val="Normal"/>
     <w:link w:val="Ttulo3Car"/>
     <w:uiPriority w:val="9"/>
-    <w:semiHidden/>
     <w:unhideWhenUsed/>
     <w:qFormat/>
     <w:rsid w:val="00267581"/>
@@ -8628,7 +8642,6 @@
     <w:basedOn w:val="Fuentedeprrafopredeter"/>
     <w:link w:val="Ttulo3"/>
     <w:uiPriority w:val="9"/>
-    <w:semiHidden/>
     <w:rsid w:val="00267581"/>
     <w:rPr>
       <w:rFonts w:asciiTheme="majorHAnsi" w:eastAsiaTheme="majorEastAsia" w:hAnsiTheme="majorHAnsi" w:cstheme="majorBidi"/>
@@ -8680,6 +8693,73 @@
     <w:link w:val="Piedepgina"/>
     <w:uiPriority w:val="99"/>
     <w:rsid w:val="00E37194"/>
+  </w:style>
+  <w:style w:type="paragraph" w:styleId="HTMLconformatoprevio">
+    <w:name w:val="HTML Preformatted"/>
+    <w:basedOn w:val="Normal"/>
+    <w:link w:val="HTMLconformatoprevioCar"/>
+    <w:uiPriority w:val="99"/>
+    <w:semiHidden/>
+    <w:unhideWhenUsed/>
+    <w:rsid w:val="00120913"/>
+    <w:pPr>
+      <w:spacing w:after="0" w:line="240" w:lineRule="auto"/>
+    </w:pPr>
+    <w:rPr>
+      <w:rFonts w:ascii="Consolas" w:hAnsi="Consolas"/>
+      <w:sz w:val="20"/>
+      <w:szCs w:val="20"/>
+    </w:rPr>
+  </w:style>
+  <w:style w:type="character" w:customStyle="1" w:styleId="HTMLconformatoprevioCar">
+    <w:name w:val="HTML con formato previo Car"/>
+    <w:basedOn w:val="Fuentedeprrafopredeter"/>
+    <w:link w:val="HTMLconformatoprevio"/>
+    <w:uiPriority w:val="99"/>
+    <w:semiHidden/>
+    <w:rsid w:val="00120913"/>
+    <w:rPr>
+      <w:rFonts w:ascii="Consolas" w:hAnsi="Consolas"/>
+      <w:sz w:val="20"/>
+      <w:szCs w:val="20"/>
+    </w:rPr>
+  </w:style>
+  <w:style w:type="paragraph" w:styleId="NormalWeb">
+    <w:name w:val="Normal (Web)"/>
+    <w:basedOn w:val="Normal"/>
+    <w:uiPriority w:val="99"/>
+    <w:semiHidden/>
+    <w:unhideWhenUsed/>
+    <w:rsid w:val="00143676"/>
+    <w:pPr>
+      <w:spacing w:before="100" w:beforeAutospacing="1" w:after="100" w:afterAutospacing="1" w:line="240" w:lineRule="auto"/>
+    </w:pPr>
+    <w:rPr>
+      <w:rFonts w:ascii="Times New Roman" w:eastAsia="Times New Roman" w:hAnsi="Times New Roman" w:cs="Times New Roman"/>
+      <w:kern w:val="0"/>
+      <w:sz w:val="24"/>
+      <w:szCs w:val="24"/>
+      <w:lang w:eastAsia="es-AR"/>
+      <w14:ligatures w14:val="none"/>
+    </w:rPr>
+  </w:style>
+  <w:style w:type="character" w:styleId="CdigoHTML">
+    <w:name w:val="HTML Code"/>
+    <w:basedOn w:val="Fuentedeprrafopredeter"/>
+    <w:uiPriority w:val="99"/>
+    <w:semiHidden/>
+    <w:unhideWhenUsed/>
+    <w:rsid w:val="00143676"/>
+    <w:rPr>
+      <w:rFonts w:ascii="Courier New" w:eastAsia="Times New Roman" w:hAnsi="Courier New" w:cs="Courier New"/>
+      <w:sz w:val="20"/>
+      <w:szCs w:val="20"/>
+    </w:rPr>
+  </w:style>
+  <w:style w:type="character" w:customStyle="1" w:styleId="language-name">
+    <w:name w:val="language-name"/>
+    <w:basedOn w:val="Fuentedeprrafopredeter"/>
+    <w:rsid w:val="00143676"/>
   </w:style>
 </w:styles>
 </file>

</xml_diff>